<commit_message>
user register and login
</commit_message>
<xml_diff>
--- a/rebates-doc/rebates-api.docx
+++ b/rebates-doc/rebates-api.docx
@@ -31,7 +31,12 @@
         <w:t>：</w:t>
       </w:r>
       <w:r>
-        <w:t>/rebates_order/create</w:t>
+        <w:t>/</w:t>
+      </w:r>
+      <w:bookmarkStart w:id="0" w:name="_GoBack"/>
+      <w:bookmarkEnd w:id="0"/>
+      <w:r>
+        <w:t>order/create</w:t>
       </w:r>
     </w:p>
     <w:p>
@@ -110,10 +115,7 @@
         <w:t>中有</w:t>
       </w:r>
       <w:r>
-        <w:t>user_token</w:t>
-      </w:r>
-      <w:r>
-        <w:t>=</w:t>
+        <w:t>user_token=</w:t>
       </w:r>
       <w:r>
         <w:t>”</w:t>
@@ -130,16 +132,8 @@
         </w:rPr>
         <w:t>，否则接口返回“未登陆”错误。</w:t>
       </w:r>
-      <w:bookmarkStart w:id="0" w:name="_GoBack"/>
-      <w:bookmarkEnd w:id="0"/>
-    </w:p>
-    <w:p>
-      <w:pPr>
-        <w:rPr>
-          <w:rFonts w:hint="eastAsia"/>
-        </w:rPr>
-      </w:pPr>
-    </w:p>
+    </w:p>
+    <w:p/>
     <w:p>
       <w:pPr>
         <w:rPr>
@@ -2696,7 +2690,7 @@
 </file>
 
 <file path=customXml/itemProps2.xml><?xml version="1.0" encoding="utf-8"?>
-<ds:datastoreItem xmlns:ds="http://schemas.openxmlformats.org/officeDocument/2006/customXml" ds:itemID="{B3F322E9-9FC7-4531-86C3-C1E5B46E6D46}">
+<ds:datastoreItem xmlns:ds="http://schemas.openxmlformats.org/officeDocument/2006/customXml" ds:itemID="{D95B64B9-7585-464D-AFDF-58BF3293D84C}">
   <ds:schemaRefs>
     <ds:schemaRef ds:uri="http://schemas.openxmlformats.org/officeDocument/2006/bibliography"/>
   </ds:schemaRefs>

</xml_diff>

<commit_message>
change to use sid
</commit_message>
<xml_diff>
--- a/rebates-doc/rebates-api.docx
+++ b/rebates-doc/rebates-api.docx
@@ -65,7 +65,21 @@
         <w:t>示例：</w:t>
       </w:r>
       <w:r>
-        <w:t>http://127.0.0.1:8080/rebates-web/rebates_order/create</w:t>
+        <w:t>http://127.0.0.1:8080/rebates-web/</w:t>
+      </w:r>
+      <w:r>
+        <w:rPr>
+          <w:rFonts w:hint="eastAsia"/>
+        </w:rPr>
+        <w:t>ajax</w:t>
+      </w:r>
+      <w:r>
+        <w:t>/</w:t>
+      </w:r>
+      <w:bookmarkStart w:id="0" w:name="_GoBack"/>
+      <w:bookmarkEnd w:id="0"/>
+      <w:r>
+        <w:t>order/create</w:t>
       </w:r>
     </w:p>
     <w:p/>
@@ -272,12 +286,30 @@
     </w:p>
     <w:p>
       <w:r>
-        <w:t xml:space="preserve"> "checkInDate":"2016-01-12",</w:t>
-      </w:r>
-    </w:p>
-    <w:p>
-      <w:r>
-        <w:t xml:space="preserve"> "checkOutDate":"2016-02-11",</w:t>
+        <w:t xml:space="preserve"> "checkInDate":"2016-0</w:t>
+      </w:r>
+      <w:r>
+        <w:rPr>
+          <w:rFonts w:hint="eastAsia"/>
+        </w:rPr>
+        <w:t>4</w:t>
+      </w:r>
+      <w:r>
+        <w:t>-12",</w:t>
+      </w:r>
+    </w:p>
+    <w:p>
+      <w:r>
+        <w:t xml:space="preserve"> "checkOutDate":"2016-0</w:t>
+      </w:r>
+      <w:r>
+        <w:rPr>
+          <w:rFonts w:hint="eastAsia"/>
+        </w:rPr>
+        <w:t>5</w:t>
+      </w:r>
+      <w:r>
+        <w:t>-11",</w:t>
       </w:r>
     </w:p>
     <w:p>
@@ -42921,11 +42953,6 @@
     <w:p/>
     <w:p/>
     <w:p>
-      <w:pPr>
-        <w:rPr>
-          <w:rFonts w:hint="eastAsia"/>
-        </w:rPr>
-      </w:pPr>
       <w:hyperlink r:id="rId10" w:history="1">
         <w:r>
           <w:rPr>
@@ -42937,8 +42964,6 @@
     </w:p>
     <w:p/>
     <w:p>
-      <w:bookmarkStart w:id="0" w:name="_GoBack"/>
-      <w:bookmarkEnd w:id="0"/>
       <w:r>
         <w:t>{</w:t>
       </w:r>
@@ -42969,51 +42994,46 @@
       </w:r>
     </w:p>
     <w:p>
-      <w:pPr>
+      <w:r>
         <w:rPr>
           <w:rFonts w:hint="eastAsia"/>
         </w:rPr>
-      </w:pPr>
+        <w:t xml:space="preserve">            "strategyName": "</w:t>
+      </w:r>
       <w:r>
         <w:rPr>
           <w:rFonts w:hint="eastAsia"/>
         </w:rPr>
-        <w:t xml:space="preserve">            "strategyName": "</w:t>
+        <w:t>望京下单</w:t>
       </w:r>
       <w:r>
         <w:rPr>
           <w:rFonts w:hint="eastAsia"/>
         </w:rPr>
-        <w:t>望京下单</w:t>
+        <w:t>5.6</w:t>
       </w:r>
       <w:r>
         <w:rPr>
           <w:rFonts w:hint="eastAsia"/>
         </w:rPr>
-        <w:t>5.6</w:t>
+        <w:t>折</w:t>
       </w:r>
       <w:r>
         <w:rPr>
           <w:rFonts w:hint="eastAsia"/>
         </w:rPr>
-        <w:t>折</w:t>
+        <w:t>(2016.2.19-2016.4.1</w:t>
       </w:r>
       <w:r>
         <w:rPr>
           <w:rFonts w:hint="eastAsia"/>
         </w:rPr>
-        <w:t>(2016.2.19-2016.4.1</w:t>
+        <w:t>）</w:t>
       </w:r>
       <w:r>
         <w:rPr>
           <w:rFonts w:hint="eastAsia"/>
         </w:rPr>
-        <w:t>）</w:t>
-      </w:r>
-      <w:r>
-        <w:rPr>
-          <w:rFonts w:hint="eastAsia"/>
-        </w:rPr>
         <w:t>",</w:t>
       </w:r>
     </w:p>
@@ -43028,11 +43048,6 @@
       </w:r>
     </w:p>
     <w:p>
-      <w:pPr>
-        <w:rPr>
-          <w:rFonts w:hint="eastAsia"/>
-        </w:rPr>
-      </w:pPr>
       <w:r>
         <w:rPr>
           <w:rFonts w:hint="eastAsia"/>
@@ -43079,22 +43094,161 @@
       </w:r>
     </w:p>
     <w:p>
-      <w:pPr>
+      <w:r>
         <w:rPr>
           <w:rFonts w:hint="eastAsia"/>
         </w:rPr>
-      </w:pPr>
+        <w:t xml:space="preserve">            "title": "1{0}</w:t>
+      </w:r>
       <w:r>
         <w:rPr>
           <w:rFonts w:hint="eastAsia"/>
         </w:rPr>
+        <w:t>办公桌</w:t>
+      </w:r>
+      <w:r>
+        <w:rPr>
+          <w:rFonts w:hint="eastAsia"/>
+        </w:rPr>
+        <w:t>",</w:t>
+      </w:r>
+    </w:p>
+    <w:p>
+      <w:r>
+        <w:rPr>
+          <w:rFonts w:hint="eastAsia"/>
+        </w:rPr>
+        <w:t xml:space="preserve">            "priceTypeStr": "</w:t>
+      </w:r>
+      <w:r>
+        <w:rPr>
+          <w:rFonts w:hint="eastAsia"/>
+        </w:rPr>
+        <w:t>周</w:t>
+      </w:r>
+      <w:r>
+        <w:rPr>
+          <w:rFonts w:hint="eastAsia"/>
+        </w:rPr>
+        <w:t>",</w:t>
+      </w:r>
+    </w:p>
+    <w:p>
+      <w:r>
+        <w:t xml:space="preserve">            "disCount": 0.56</w:t>
+      </w:r>
+    </w:p>
+    <w:p>
+      <w:r>
+        <w:t xml:space="preserve">        },</w:t>
+      </w:r>
+    </w:p>
+    <w:p>
+      <w:r>
+        <w:t xml:space="preserve">        {</w:t>
+      </w:r>
+    </w:p>
+    <w:p>
+      <w:r>
+        <w:t xml:space="preserve">            "priceType": "WEEK",</w:t>
+      </w:r>
+    </w:p>
+    <w:p>
+      <w:r>
+        <w:rPr>
+          <w:rFonts w:hint="eastAsia"/>
+        </w:rPr>
+        <w:t xml:space="preserve">            "strategyName": "</w:t>
+      </w:r>
+      <w:r>
+        <w:rPr>
+          <w:rFonts w:hint="eastAsia"/>
+        </w:rPr>
+        <w:t>望京下单</w:t>
+      </w:r>
+      <w:r>
+        <w:rPr>
+          <w:rFonts w:hint="eastAsia"/>
+        </w:rPr>
+        <w:t>5.6</w:t>
+      </w:r>
+      <w:r>
+        <w:rPr>
+          <w:rFonts w:hint="eastAsia"/>
+        </w:rPr>
+        <w:t>折</w:t>
+      </w:r>
+      <w:r>
+        <w:rPr>
+          <w:rFonts w:hint="eastAsia"/>
+        </w:rPr>
+        <w:t>(2016.2.19-2016.4.1</w:t>
+      </w:r>
+      <w:r>
+        <w:rPr>
+          <w:rFonts w:hint="eastAsia"/>
+        </w:rPr>
+        <w:t>）</w:t>
+      </w:r>
+      <w:r>
+        <w:rPr>
+          <w:rFonts w:hint="eastAsia"/>
+        </w:rPr>
+        <w:t>",</w:t>
+      </w:r>
+    </w:p>
+    <w:p>
+      <w:r>
+        <w:t xml:space="preserve">            "price": 1300,</w:t>
+      </w:r>
+    </w:p>
+    <w:p>
+      <w:r>
+        <w:t xml:space="preserve">            "finalPrice": 728,</w:t>
+      </w:r>
+    </w:p>
+    <w:p>
+      <w:r>
+        <w:t xml:space="preserve">            "leaseDesc": "",</w:t>
+      </w:r>
+    </w:p>
+    <w:p>
+      <w:r>
+        <w:t xml:space="preserve">            "deposit": 1000,</w:t>
+      </w:r>
+    </w:p>
+    <w:p>
+      <w:r>
+        <w:t xml:space="preserve">            "productType": "ROOM",</w:t>
+      </w:r>
+    </w:p>
+    <w:p>
+      <w:r>
+        <w:t xml:space="preserve">            "productSubtype": "1",</w:t>
+      </w:r>
+    </w:p>
+    <w:p>
+      <w:r>
+        <w:t xml:space="preserve">            "remainedNum": 0,</w:t>
+      </w:r>
+    </w:p>
+    <w:p>
+      <w:r>
+        <w:t xml:space="preserve">            "totalPrice": 0,</w:t>
+      </w:r>
+    </w:p>
+    <w:p>
+      <w:r>
+        <w:rPr>
+          <w:rFonts w:hint="eastAsia"/>
+        </w:rPr>
         <w:t xml:space="preserve">            "title": "1{0}</w:t>
       </w:r>
       <w:r>
         <w:rPr>
           <w:rFonts w:hint="eastAsia"/>
         </w:rPr>
-        <w:t>办公桌</w:t>
+        <w:t>独立办公室</w:t>
       </w:r>
       <w:r>
         <w:rPr>
@@ -43104,15 +43258,154 @@
       </w:r>
     </w:p>
     <w:p>
-      <w:pPr>
+      <w:r>
         <w:rPr>
           <w:rFonts w:hint="eastAsia"/>
         </w:rPr>
-      </w:pPr>
+        <w:t xml:space="preserve">            "priceTypeStr": "</w:t>
+      </w:r>
       <w:r>
         <w:rPr>
           <w:rFonts w:hint="eastAsia"/>
         </w:rPr>
+        <w:t>周</w:t>
+      </w:r>
+      <w:r>
+        <w:rPr>
+          <w:rFonts w:hint="eastAsia"/>
+        </w:rPr>
+        <w:t>",</w:t>
+      </w:r>
+    </w:p>
+    <w:p>
+      <w:r>
+        <w:t xml:space="preserve">            "disCount": 0.56</w:t>
+      </w:r>
+    </w:p>
+    <w:p>
+      <w:r>
+        <w:t xml:space="preserve">        },</w:t>
+      </w:r>
+    </w:p>
+    <w:p>
+      <w:r>
+        <w:t xml:space="preserve">        {</w:t>
+      </w:r>
+    </w:p>
+    <w:p>
+      <w:r>
+        <w:t xml:space="preserve">            "priceType": "WEEK",</w:t>
+      </w:r>
+    </w:p>
+    <w:p>
+      <w:r>
+        <w:rPr>
+          <w:rFonts w:hint="eastAsia"/>
+        </w:rPr>
+        <w:t xml:space="preserve">            "strategyName": "</w:t>
+      </w:r>
+      <w:r>
+        <w:rPr>
+          <w:rFonts w:hint="eastAsia"/>
+        </w:rPr>
+        <w:t>望京下单</w:t>
+      </w:r>
+      <w:r>
+        <w:rPr>
+          <w:rFonts w:hint="eastAsia"/>
+        </w:rPr>
+        <w:t>5.6</w:t>
+      </w:r>
+      <w:r>
+        <w:rPr>
+          <w:rFonts w:hint="eastAsia"/>
+        </w:rPr>
+        <w:t>折</w:t>
+      </w:r>
+      <w:r>
+        <w:rPr>
+          <w:rFonts w:hint="eastAsia"/>
+        </w:rPr>
+        <w:t>(2016.2.19-2016.4.1</w:t>
+      </w:r>
+      <w:r>
+        <w:rPr>
+          <w:rFonts w:hint="eastAsia"/>
+        </w:rPr>
+        <w:t>）</w:t>
+      </w:r>
+      <w:r>
+        <w:rPr>
+          <w:rFonts w:hint="eastAsia"/>
+        </w:rPr>
+        <w:t>",</w:t>
+      </w:r>
+    </w:p>
+    <w:p>
+      <w:r>
+        <w:t xml:space="preserve">            "price": 2600,</w:t>
+      </w:r>
+    </w:p>
+    <w:p>
+      <w:r>
+        <w:t xml:space="preserve">            "finalPrice": 1456,</w:t>
+      </w:r>
+    </w:p>
+    <w:p>
+      <w:r>
+        <w:t xml:space="preserve">            "leaseDesc": "",</w:t>
+      </w:r>
+    </w:p>
+    <w:p>
+      <w:r>
+        <w:t xml:space="preserve">            "deposit": 2000,</w:t>
+      </w:r>
+    </w:p>
+    <w:p>
+      <w:r>
+        <w:t xml:space="preserve">            "productType": "ROOM",</w:t>
+      </w:r>
+    </w:p>
+    <w:p>
+      <w:r>
+        <w:t xml:space="preserve">            "productSubtype": "2",</w:t>
+      </w:r>
+    </w:p>
+    <w:p>
+      <w:r>
+        <w:t xml:space="preserve">            "remainedNum": 0,</w:t>
+      </w:r>
+    </w:p>
+    <w:p>
+      <w:r>
+        <w:t xml:space="preserve">            "totalPrice": 0,</w:t>
+      </w:r>
+    </w:p>
+    <w:p>
+      <w:r>
+        <w:rPr>
+          <w:rFonts w:hint="eastAsia"/>
+        </w:rPr>
+        <w:t xml:space="preserve">            "title": "2{0}</w:t>
+      </w:r>
+      <w:r>
+        <w:rPr>
+          <w:rFonts w:hint="eastAsia"/>
+        </w:rPr>
+        <w:t>独立办公室</w:t>
+      </w:r>
+      <w:r>
+        <w:rPr>
+          <w:rFonts w:hint="eastAsia"/>
+        </w:rPr>
+        <w:t>",</w:t>
+      </w:r>
+    </w:p>
+    <w:p>
+      <w:r>
+        <w:rPr>
+          <w:rFonts w:hint="eastAsia"/>
+        </w:rPr>
         <w:t xml:space="preserve">            "priceTypeStr": "</w:t>
       </w:r>
       <w:r>
@@ -43149,329 +43442,6 @@
       </w:r>
     </w:p>
     <w:p>
-      <w:pPr>
-        <w:rPr>
-          <w:rFonts w:hint="eastAsia"/>
-        </w:rPr>
-      </w:pPr>
-      <w:r>
-        <w:rPr>
-          <w:rFonts w:hint="eastAsia"/>
-        </w:rPr>
-        <w:t xml:space="preserve">            "strategyName": "</w:t>
-      </w:r>
-      <w:r>
-        <w:rPr>
-          <w:rFonts w:hint="eastAsia"/>
-        </w:rPr>
-        <w:t>望京下单</w:t>
-      </w:r>
-      <w:r>
-        <w:rPr>
-          <w:rFonts w:hint="eastAsia"/>
-        </w:rPr>
-        <w:t>5.6</w:t>
-      </w:r>
-      <w:r>
-        <w:rPr>
-          <w:rFonts w:hint="eastAsia"/>
-        </w:rPr>
-        <w:t>折</w:t>
-      </w:r>
-      <w:r>
-        <w:rPr>
-          <w:rFonts w:hint="eastAsia"/>
-        </w:rPr>
-        <w:t>(2016.2.19-2016.4.1</w:t>
-      </w:r>
-      <w:r>
-        <w:rPr>
-          <w:rFonts w:hint="eastAsia"/>
-        </w:rPr>
-        <w:t>）</w:t>
-      </w:r>
-      <w:r>
-        <w:rPr>
-          <w:rFonts w:hint="eastAsia"/>
-        </w:rPr>
-        <w:t>",</w:t>
-      </w:r>
-    </w:p>
-    <w:p>
-      <w:r>
-        <w:t xml:space="preserve">            "price": 1300,</w:t>
-      </w:r>
-    </w:p>
-    <w:p>
-      <w:r>
-        <w:t xml:space="preserve">            "finalPrice": 728,</w:t>
-      </w:r>
-    </w:p>
-    <w:p>
-      <w:r>
-        <w:t xml:space="preserve">            "leaseDesc": "",</w:t>
-      </w:r>
-    </w:p>
-    <w:p>
-      <w:r>
-        <w:t xml:space="preserve">            "deposit": 1000,</w:t>
-      </w:r>
-    </w:p>
-    <w:p>
-      <w:r>
-        <w:t xml:space="preserve">            "productType": "ROOM",</w:t>
-      </w:r>
-    </w:p>
-    <w:p>
-      <w:r>
-        <w:t xml:space="preserve">            "productSubtype": "1",</w:t>
-      </w:r>
-    </w:p>
-    <w:p>
-      <w:r>
-        <w:t xml:space="preserve">            "remainedNum": 0,</w:t>
-      </w:r>
-    </w:p>
-    <w:p>
-      <w:r>
-        <w:t xml:space="preserve">            "totalPrice": 0,</w:t>
-      </w:r>
-    </w:p>
-    <w:p>
-      <w:pPr>
-        <w:rPr>
-          <w:rFonts w:hint="eastAsia"/>
-        </w:rPr>
-      </w:pPr>
-      <w:r>
-        <w:rPr>
-          <w:rFonts w:hint="eastAsia"/>
-        </w:rPr>
-        <w:t xml:space="preserve">            "title": "1{0}</w:t>
-      </w:r>
-      <w:r>
-        <w:rPr>
-          <w:rFonts w:hint="eastAsia"/>
-        </w:rPr>
-        <w:t>独立办公室</w:t>
-      </w:r>
-      <w:r>
-        <w:rPr>
-          <w:rFonts w:hint="eastAsia"/>
-        </w:rPr>
-        <w:t>",</w:t>
-      </w:r>
-    </w:p>
-    <w:p>
-      <w:pPr>
-        <w:rPr>
-          <w:rFonts w:hint="eastAsia"/>
-        </w:rPr>
-      </w:pPr>
-      <w:r>
-        <w:rPr>
-          <w:rFonts w:hint="eastAsia"/>
-        </w:rPr>
-        <w:t xml:space="preserve">            "priceTypeStr": "</w:t>
-      </w:r>
-      <w:r>
-        <w:rPr>
-          <w:rFonts w:hint="eastAsia"/>
-        </w:rPr>
-        <w:t>周</w:t>
-      </w:r>
-      <w:r>
-        <w:rPr>
-          <w:rFonts w:hint="eastAsia"/>
-        </w:rPr>
-        <w:t>",</w:t>
-      </w:r>
-    </w:p>
-    <w:p>
-      <w:r>
-        <w:t xml:space="preserve">            "disCount": 0.56</w:t>
-      </w:r>
-    </w:p>
-    <w:p>
-      <w:r>
-        <w:t xml:space="preserve">        },</w:t>
-      </w:r>
-    </w:p>
-    <w:p>
-      <w:r>
-        <w:t xml:space="preserve">        {</w:t>
-      </w:r>
-    </w:p>
-    <w:p>
-      <w:r>
-        <w:t xml:space="preserve">            "priceType": "WEEK",</w:t>
-      </w:r>
-    </w:p>
-    <w:p>
-      <w:pPr>
-        <w:rPr>
-          <w:rFonts w:hint="eastAsia"/>
-        </w:rPr>
-      </w:pPr>
-      <w:r>
-        <w:rPr>
-          <w:rFonts w:hint="eastAsia"/>
-        </w:rPr>
-        <w:t xml:space="preserve">            "strategyName": "</w:t>
-      </w:r>
-      <w:r>
-        <w:rPr>
-          <w:rFonts w:hint="eastAsia"/>
-        </w:rPr>
-        <w:t>望京下单</w:t>
-      </w:r>
-      <w:r>
-        <w:rPr>
-          <w:rFonts w:hint="eastAsia"/>
-        </w:rPr>
-        <w:t>5.6</w:t>
-      </w:r>
-      <w:r>
-        <w:rPr>
-          <w:rFonts w:hint="eastAsia"/>
-        </w:rPr>
-        <w:t>折</w:t>
-      </w:r>
-      <w:r>
-        <w:rPr>
-          <w:rFonts w:hint="eastAsia"/>
-        </w:rPr>
-        <w:t>(2016.2.19-2016.4.1</w:t>
-      </w:r>
-      <w:r>
-        <w:rPr>
-          <w:rFonts w:hint="eastAsia"/>
-        </w:rPr>
-        <w:t>）</w:t>
-      </w:r>
-      <w:r>
-        <w:rPr>
-          <w:rFonts w:hint="eastAsia"/>
-        </w:rPr>
-        <w:t>",</w:t>
-      </w:r>
-    </w:p>
-    <w:p>
-      <w:r>
-        <w:t xml:space="preserve">            "price": 2600,</w:t>
-      </w:r>
-    </w:p>
-    <w:p>
-      <w:r>
-        <w:t xml:space="preserve">            "finalPrice": 1456,</w:t>
-      </w:r>
-    </w:p>
-    <w:p>
-      <w:r>
-        <w:t xml:space="preserve">            "leaseDesc": "",</w:t>
-      </w:r>
-    </w:p>
-    <w:p>
-      <w:r>
-        <w:t xml:space="preserve">            "deposit": 2000,</w:t>
-      </w:r>
-    </w:p>
-    <w:p>
-      <w:r>
-        <w:t xml:space="preserve">            "productType": "ROOM",</w:t>
-      </w:r>
-    </w:p>
-    <w:p>
-      <w:r>
-        <w:t xml:space="preserve">            "productSubtype": "2",</w:t>
-      </w:r>
-    </w:p>
-    <w:p>
-      <w:r>
-        <w:t xml:space="preserve">            "remainedNum": 0,</w:t>
-      </w:r>
-    </w:p>
-    <w:p>
-      <w:r>
-        <w:t xml:space="preserve">            "totalPrice": 0,</w:t>
-      </w:r>
-    </w:p>
-    <w:p>
-      <w:pPr>
-        <w:rPr>
-          <w:rFonts w:hint="eastAsia"/>
-        </w:rPr>
-      </w:pPr>
-      <w:r>
-        <w:rPr>
-          <w:rFonts w:hint="eastAsia"/>
-        </w:rPr>
-        <w:t xml:space="preserve">            "title": "2{0}</w:t>
-      </w:r>
-      <w:r>
-        <w:rPr>
-          <w:rFonts w:hint="eastAsia"/>
-        </w:rPr>
-        <w:t>独立办公室</w:t>
-      </w:r>
-      <w:r>
-        <w:rPr>
-          <w:rFonts w:hint="eastAsia"/>
-        </w:rPr>
-        <w:t>",</w:t>
-      </w:r>
-    </w:p>
-    <w:p>
-      <w:pPr>
-        <w:rPr>
-          <w:rFonts w:hint="eastAsia"/>
-        </w:rPr>
-      </w:pPr>
-      <w:r>
-        <w:rPr>
-          <w:rFonts w:hint="eastAsia"/>
-        </w:rPr>
-        <w:t xml:space="preserve">            "priceTypeStr": "</w:t>
-      </w:r>
-      <w:r>
-        <w:rPr>
-          <w:rFonts w:hint="eastAsia"/>
-        </w:rPr>
-        <w:t>周</w:t>
-      </w:r>
-      <w:r>
-        <w:rPr>
-          <w:rFonts w:hint="eastAsia"/>
-        </w:rPr>
-        <w:t>",</w:t>
-      </w:r>
-    </w:p>
-    <w:p>
-      <w:r>
-        <w:t xml:space="preserve">            "disCount": 0.56</w:t>
-      </w:r>
-    </w:p>
-    <w:p>
-      <w:r>
-        <w:t xml:space="preserve">        },</w:t>
-      </w:r>
-    </w:p>
-    <w:p>
-      <w:r>
-        <w:t xml:space="preserve">        {</w:t>
-      </w:r>
-    </w:p>
-    <w:p>
-      <w:r>
-        <w:t xml:space="preserve">            "priceType": "WEEK",</w:t>
-      </w:r>
-    </w:p>
-    <w:p>
-      <w:pPr>
-        <w:rPr>
-          <w:rFonts w:hint="eastAsia"/>
-        </w:rPr>
-      </w:pPr>
       <w:r>
         <w:rPr>
           <w:rFonts w:hint="eastAsia"/>
@@ -43557,21 +43527,160 @@
       </w:r>
     </w:p>
     <w:p>
-      <w:pPr>
+      <w:r>
         <w:rPr>
           <w:rFonts w:hint="eastAsia"/>
         </w:rPr>
-      </w:pPr>
+        <w:t xml:space="preserve">            "title": "3{0}</w:t>
+      </w:r>
       <w:r>
         <w:rPr>
           <w:rFonts w:hint="eastAsia"/>
         </w:rPr>
-        <w:t xml:space="preserve">            "title": "3{0}</w:t>
+        <w:t>独立办公室</w:t>
       </w:r>
       <w:r>
         <w:rPr>
           <w:rFonts w:hint="eastAsia"/>
         </w:rPr>
+        <w:t>",</w:t>
+      </w:r>
+    </w:p>
+    <w:p>
+      <w:r>
+        <w:rPr>
+          <w:rFonts w:hint="eastAsia"/>
+        </w:rPr>
+        <w:t xml:space="preserve">            "priceTypeStr": "</w:t>
+      </w:r>
+      <w:r>
+        <w:rPr>
+          <w:rFonts w:hint="eastAsia"/>
+        </w:rPr>
+        <w:t>周</w:t>
+      </w:r>
+      <w:r>
+        <w:rPr>
+          <w:rFonts w:hint="eastAsia"/>
+        </w:rPr>
+        <w:t>",</w:t>
+      </w:r>
+    </w:p>
+    <w:p>
+      <w:r>
+        <w:t xml:space="preserve">            "disCount": 0.56</w:t>
+      </w:r>
+    </w:p>
+    <w:p>
+      <w:r>
+        <w:t xml:space="preserve">        },</w:t>
+      </w:r>
+    </w:p>
+    <w:p>
+      <w:r>
+        <w:t xml:space="preserve">        {</w:t>
+      </w:r>
+    </w:p>
+    <w:p>
+      <w:r>
+        <w:t xml:space="preserve">            "priceType": "WEEK",</w:t>
+      </w:r>
+    </w:p>
+    <w:p>
+      <w:r>
+        <w:rPr>
+          <w:rFonts w:hint="eastAsia"/>
+        </w:rPr>
+        <w:t xml:space="preserve">            "strategyName": "</w:t>
+      </w:r>
+      <w:r>
+        <w:rPr>
+          <w:rFonts w:hint="eastAsia"/>
+        </w:rPr>
+        <w:t>望京下单</w:t>
+      </w:r>
+      <w:r>
+        <w:rPr>
+          <w:rFonts w:hint="eastAsia"/>
+        </w:rPr>
+        <w:t>5.6</w:t>
+      </w:r>
+      <w:r>
+        <w:rPr>
+          <w:rFonts w:hint="eastAsia"/>
+        </w:rPr>
+        <w:t>折</w:t>
+      </w:r>
+      <w:r>
+        <w:rPr>
+          <w:rFonts w:hint="eastAsia"/>
+        </w:rPr>
+        <w:t>(2016.2.19-2016.4.1</w:t>
+      </w:r>
+      <w:r>
+        <w:rPr>
+          <w:rFonts w:hint="eastAsia"/>
+        </w:rPr>
+        <w:t>）</w:t>
+      </w:r>
+      <w:r>
+        <w:rPr>
+          <w:rFonts w:hint="eastAsia"/>
+        </w:rPr>
+        <w:t>",</w:t>
+      </w:r>
+    </w:p>
+    <w:p>
+      <w:r>
+        <w:t xml:space="preserve">            "price": 5200,</w:t>
+      </w:r>
+    </w:p>
+    <w:p>
+      <w:r>
+        <w:t xml:space="preserve">            "finalPrice": 2912,</w:t>
+      </w:r>
+    </w:p>
+    <w:p>
+      <w:r>
+        <w:t xml:space="preserve">            "leaseDesc": "",</w:t>
+      </w:r>
+    </w:p>
+    <w:p>
+      <w:r>
+        <w:t xml:space="preserve">            "deposit": 4000,</w:t>
+      </w:r>
+    </w:p>
+    <w:p>
+      <w:r>
+        <w:t xml:space="preserve">            "productType": "ROOM",</w:t>
+      </w:r>
+    </w:p>
+    <w:p>
+      <w:r>
+        <w:t xml:space="preserve">            "productSubtype": "4",</w:t>
+      </w:r>
+    </w:p>
+    <w:p>
+      <w:r>
+        <w:t xml:space="preserve">            "remainedNum": 7,</w:t>
+      </w:r>
+    </w:p>
+    <w:p>
+      <w:r>
+        <w:t xml:space="preserve">            "totalPrice": 0,</w:t>
+      </w:r>
+    </w:p>
+    <w:p>
+      <w:r>
+        <w:rPr>
+          <w:rFonts w:hint="eastAsia"/>
+        </w:rPr>
+        <w:t xml:space="preserve">            "title": "4{0}</w:t>
+      </w:r>
+      <w:r>
+        <w:rPr>
+          <w:rFonts w:hint="eastAsia"/>
+        </w:rPr>
         <w:t>独立办公室</w:t>
       </w:r>
       <w:r>
@@ -43582,15 +43691,154 @@
       </w:r>
     </w:p>
     <w:p>
-      <w:pPr>
+      <w:r>
         <w:rPr>
           <w:rFonts w:hint="eastAsia"/>
         </w:rPr>
-      </w:pPr>
+        <w:t xml:space="preserve">            "priceTypeStr": "</w:t>
+      </w:r>
       <w:r>
         <w:rPr>
           <w:rFonts w:hint="eastAsia"/>
         </w:rPr>
+        <w:t>周</w:t>
+      </w:r>
+      <w:r>
+        <w:rPr>
+          <w:rFonts w:hint="eastAsia"/>
+        </w:rPr>
+        <w:t>",</w:t>
+      </w:r>
+    </w:p>
+    <w:p>
+      <w:r>
+        <w:t xml:space="preserve">            "disCount": 0.56</w:t>
+      </w:r>
+    </w:p>
+    <w:p>
+      <w:r>
+        <w:t xml:space="preserve">        },</w:t>
+      </w:r>
+    </w:p>
+    <w:p>
+      <w:r>
+        <w:t xml:space="preserve">        {</w:t>
+      </w:r>
+    </w:p>
+    <w:p>
+      <w:r>
+        <w:t xml:space="preserve">            "priceType": "WEEK",</w:t>
+      </w:r>
+    </w:p>
+    <w:p>
+      <w:r>
+        <w:rPr>
+          <w:rFonts w:hint="eastAsia"/>
+        </w:rPr>
+        <w:t xml:space="preserve">            "strategyName": "</w:t>
+      </w:r>
+      <w:r>
+        <w:rPr>
+          <w:rFonts w:hint="eastAsia"/>
+        </w:rPr>
+        <w:t>望京下单</w:t>
+      </w:r>
+      <w:r>
+        <w:rPr>
+          <w:rFonts w:hint="eastAsia"/>
+        </w:rPr>
+        <w:t>5.6</w:t>
+      </w:r>
+      <w:r>
+        <w:rPr>
+          <w:rFonts w:hint="eastAsia"/>
+        </w:rPr>
+        <w:t>折</w:t>
+      </w:r>
+      <w:r>
+        <w:rPr>
+          <w:rFonts w:hint="eastAsia"/>
+        </w:rPr>
+        <w:t>(2016.2.19-2016.4.1</w:t>
+      </w:r>
+      <w:r>
+        <w:rPr>
+          <w:rFonts w:hint="eastAsia"/>
+        </w:rPr>
+        <w:t>）</w:t>
+      </w:r>
+      <w:r>
+        <w:rPr>
+          <w:rFonts w:hint="eastAsia"/>
+        </w:rPr>
+        <w:t>",</w:t>
+      </w:r>
+    </w:p>
+    <w:p>
+      <w:r>
+        <w:t xml:space="preserve">            "price": 6500,</w:t>
+      </w:r>
+    </w:p>
+    <w:p>
+      <w:r>
+        <w:t xml:space="preserve">            "finalPrice": 3640,</w:t>
+      </w:r>
+    </w:p>
+    <w:p>
+      <w:r>
+        <w:t xml:space="preserve">            "leaseDesc": "",</w:t>
+      </w:r>
+    </w:p>
+    <w:p>
+      <w:r>
+        <w:t xml:space="preserve">            "deposit": 5000,</w:t>
+      </w:r>
+    </w:p>
+    <w:p>
+      <w:r>
+        <w:t xml:space="preserve">            "productType": "ROOM",</w:t>
+      </w:r>
+    </w:p>
+    <w:p>
+      <w:r>
+        <w:t xml:space="preserve">            "productSubtype": "5",</w:t>
+      </w:r>
+    </w:p>
+    <w:p>
+      <w:r>
+        <w:t xml:space="preserve">            "remainedNum": 1,</w:t>
+      </w:r>
+    </w:p>
+    <w:p>
+      <w:r>
+        <w:t xml:space="preserve">            "totalPrice": 0,</w:t>
+      </w:r>
+    </w:p>
+    <w:p>
+      <w:r>
+        <w:rPr>
+          <w:rFonts w:hint="eastAsia"/>
+        </w:rPr>
+        <w:t xml:space="preserve">            "title": "5{0}</w:t>
+      </w:r>
+      <w:r>
+        <w:rPr>
+          <w:rFonts w:hint="eastAsia"/>
+        </w:rPr>
+        <w:t>独立办公室</w:t>
+      </w:r>
+      <w:r>
+        <w:rPr>
+          <w:rFonts w:hint="eastAsia"/>
+        </w:rPr>
+        <w:t>",</w:t>
+      </w:r>
+    </w:p>
+    <w:p>
+      <w:r>
+        <w:rPr>
+          <w:rFonts w:hint="eastAsia"/>
+        </w:rPr>
         <w:t xml:space="preserve">            "priceTypeStr": "</w:t>
       </w:r>
       <w:r>
@@ -43627,15 +43875,155 @@
       </w:r>
     </w:p>
     <w:p>
-      <w:pPr>
+      <w:r>
         <w:rPr>
           <w:rFonts w:hint="eastAsia"/>
         </w:rPr>
-      </w:pPr>
+        <w:t xml:space="preserve">            "strategyName": "</w:t>
+      </w:r>
       <w:r>
         <w:rPr>
           <w:rFonts w:hint="eastAsia"/>
         </w:rPr>
+        <w:t>望京下单</w:t>
+      </w:r>
+      <w:r>
+        <w:rPr>
+          <w:rFonts w:hint="eastAsia"/>
+        </w:rPr>
+        <w:t>5.6</w:t>
+      </w:r>
+      <w:r>
+        <w:rPr>
+          <w:rFonts w:hint="eastAsia"/>
+        </w:rPr>
+        <w:t>折</w:t>
+      </w:r>
+      <w:r>
+        <w:rPr>
+          <w:rFonts w:hint="eastAsia"/>
+        </w:rPr>
+        <w:t>(2016.2.19-2016.4.1</w:t>
+      </w:r>
+      <w:r>
+        <w:rPr>
+          <w:rFonts w:hint="eastAsia"/>
+        </w:rPr>
+        <w:t>）</w:t>
+      </w:r>
+      <w:r>
+        <w:rPr>
+          <w:rFonts w:hint="eastAsia"/>
+        </w:rPr>
+        <w:t>",</w:t>
+      </w:r>
+    </w:p>
+    <w:p>
+      <w:r>
+        <w:t xml:space="preserve">            "price": 7800,</w:t>
+      </w:r>
+    </w:p>
+    <w:p>
+      <w:r>
+        <w:t xml:space="preserve">            "finalPrice": 4368,</w:t>
+      </w:r>
+    </w:p>
+    <w:p>
+      <w:r>
+        <w:lastRenderedPageBreak/>
+        <w:t xml:space="preserve">            "leaseDesc": "",</w:t>
+      </w:r>
+    </w:p>
+    <w:p>
+      <w:r>
+        <w:t xml:space="preserve">            "deposit": 6000,</w:t>
+      </w:r>
+    </w:p>
+    <w:p>
+      <w:r>
+        <w:t xml:space="preserve">            "productType": "ROOM",</w:t>
+      </w:r>
+    </w:p>
+    <w:p>
+      <w:r>
+        <w:t xml:space="preserve">            "productSubtype": "6",</w:t>
+      </w:r>
+    </w:p>
+    <w:p>
+      <w:r>
+        <w:t xml:space="preserve">            "remainedNum": 0,</w:t>
+      </w:r>
+    </w:p>
+    <w:p>
+      <w:r>
+        <w:t xml:space="preserve">            "totalPrice": 0,</w:t>
+      </w:r>
+    </w:p>
+    <w:p>
+      <w:r>
+        <w:rPr>
+          <w:rFonts w:hint="eastAsia"/>
+        </w:rPr>
+        <w:t xml:space="preserve">            "title": "6{0}</w:t>
+      </w:r>
+      <w:r>
+        <w:rPr>
+          <w:rFonts w:hint="eastAsia"/>
+        </w:rPr>
+        <w:t>独立办公室</w:t>
+      </w:r>
+      <w:r>
+        <w:rPr>
+          <w:rFonts w:hint="eastAsia"/>
+        </w:rPr>
+        <w:t>",</w:t>
+      </w:r>
+    </w:p>
+    <w:p>
+      <w:r>
+        <w:rPr>
+          <w:rFonts w:hint="eastAsia"/>
+        </w:rPr>
+        <w:t xml:space="preserve">            "priceTypeStr": "</w:t>
+      </w:r>
+      <w:r>
+        <w:rPr>
+          <w:rFonts w:hint="eastAsia"/>
+        </w:rPr>
+        <w:t>周</w:t>
+      </w:r>
+      <w:r>
+        <w:rPr>
+          <w:rFonts w:hint="eastAsia"/>
+        </w:rPr>
+        <w:t>",</w:t>
+      </w:r>
+    </w:p>
+    <w:p>
+      <w:r>
+        <w:t xml:space="preserve">            "disCount": 0.56</w:t>
+      </w:r>
+    </w:p>
+    <w:p>
+      <w:r>
+        <w:t xml:space="preserve">        },</w:t>
+      </w:r>
+    </w:p>
+    <w:p>
+      <w:r>
+        <w:t xml:space="preserve">        {</w:t>
+      </w:r>
+    </w:p>
+    <w:p>
+      <w:r>
+        <w:t xml:space="preserve">            "priceType": "WEEK",</w:t>
+      </w:r>
+    </w:p>
+    <w:p>
+      <w:r>
+        <w:rPr>
+          <w:rFonts w:hint="eastAsia"/>
+        </w:rPr>
         <w:t xml:space="preserve">            "strategyName": "</w:t>
       </w:r>
       <w:r>
@@ -43677,12 +44065,12 @@
     </w:p>
     <w:p>
       <w:r>
-        <w:t xml:space="preserve">            "price": 5200,</w:t>
-      </w:r>
-    </w:p>
-    <w:p>
-      <w:r>
-        <w:t xml:space="preserve">            "finalPrice": 2912,</w:t>
+        <w:t xml:space="preserve">            "price": 9100,</w:t>
+      </w:r>
+    </w:p>
+    <w:p>
+      <w:r>
+        <w:t xml:space="preserve">            "finalPrice": 5096,</w:t>
       </w:r>
     </w:p>
     <w:p>
@@ -43692,7 +44080,7 @@
     </w:p>
     <w:p>
       <w:r>
-        <w:t xml:space="preserve">            "deposit": 4000,</w:t>
+        <w:t xml:space="preserve">            "deposit": 7000,</w:t>
       </w:r>
     </w:p>
     <w:p>
@@ -43702,12 +44090,12 @@
     </w:p>
     <w:p>
       <w:r>
-        <w:t xml:space="preserve">            "productSubtype": "4",</w:t>
-      </w:r>
-    </w:p>
-    <w:p>
-      <w:r>
-        <w:t xml:space="preserve">            "remainedNum": 7,</w:t>
+        <w:t xml:space="preserve">            "productSubtype": "7",</w:t>
+      </w:r>
+    </w:p>
+    <w:p>
+      <w:r>
+        <w:t xml:space="preserve">            "remainedNum": 0,</w:t>
       </w:r>
     </w:p>
     <w:p>
@@ -43716,540 +44104,52 @@
       </w:r>
     </w:p>
     <w:p>
-      <w:pPr>
+      <w:r>
         <w:rPr>
           <w:rFonts w:hint="eastAsia"/>
         </w:rPr>
-      </w:pPr>
+        <w:t xml:space="preserve">            "title": "7{0}</w:t>
+      </w:r>
       <w:r>
         <w:rPr>
           <w:rFonts w:hint="eastAsia"/>
         </w:rPr>
-        <w:t xml:space="preserve">            "title": "4{0}</w:t>
+        <w:t>独立办公室</w:t>
       </w:r>
       <w:r>
         <w:rPr>
           <w:rFonts w:hint="eastAsia"/>
         </w:rPr>
-        <w:t>独立办公室</w:t>
-      </w:r>
+        <w:t>",</w:t>
+      </w:r>
+    </w:p>
+    <w:p>
       <w:r>
         <w:rPr>
           <w:rFonts w:hint="eastAsia"/>
         </w:rPr>
+        <w:t xml:space="preserve">            "priceTypeStr": "</w:t>
+      </w:r>
+      <w:r>
+        <w:rPr>
+          <w:rFonts w:hint="eastAsia"/>
+        </w:rPr>
+        <w:t>周</w:t>
+      </w:r>
+      <w:r>
+        <w:rPr>
+          <w:rFonts w:hint="eastAsia"/>
+        </w:rPr>
         <w:t>",</w:t>
       </w:r>
     </w:p>
     <w:p>
-      <w:pPr>
-        <w:rPr>
-          <w:rFonts w:hint="eastAsia"/>
-        </w:rPr>
-      </w:pPr>
-      <w:r>
-        <w:rPr>
-          <w:rFonts w:hint="eastAsia"/>
-        </w:rPr>
-        <w:t xml:space="preserve">            "priceTypeStr": "</w:t>
-      </w:r>
-      <w:r>
-        <w:rPr>
-          <w:rFonts w:hint="eastAsia"/>
-        </w:rPr>
-        <w:t>周</w:t>
-      </w:r>
-      <w:r>
-        <w:rPr>
-          <w:rFonts w:hint="eastAsia"/>
-        </w:rPr>
-        <w:t>",</w:t>
-      </w:r>
-    </w:p>
-    <w:p>
       <w:r>
         <w:t xml:space="preserve">            "disCount": 0.56</w:t>
       </w:r>
     </w:p>
     <w:p>
       <w:r>
-        <w:t xml:space="preserve">        },</w:t>
-      </w:r>
-    </w:p>
-    <w:p>
-      <w:r>
-        <w:t xml:space="preserve">        {</w:t>
-      </w:r>
-    </w:p>
-    <w:p>
-      <w:r>
-        <w:t xml:space="preserve">            "priceType": "WEEK",</w:t>
-      </w:r>
-    </w:p>
-    <w:p>
-      <w:pPr>
-        <w:rPr>
-          <w:rFonts w:hint="eastAsia"/>
-        </w:rPr>
-      </w:pPr>
-      <w:r>
-        <w:rPr>
-          <w:rFonts w:hint="eastAsia"/>
-        </w:rPr>
-        <w:t xml:space="preserve">            "strategyName": "</w:t>
-      </w:r>
-      <w:r>
-        <w:rPr>
-          <w:rFonts w:hint="eastAsia"/>
-        </w:rPr>
-        <w:t>望京下单</w:t>
-      </w:r>
-      <w:r>
-        <w:rPr>
-          <w:rFonts w:hint="eastAsia"/>
-        </w:rPr>
-        <w:t>5.6</w:t>
-      </w:r>
-      <w:r>
-        <w:rPr>
-          <w:rFonts w:hint="eastAsia"/>
-        </w:rPr>
-        <w:t>折</w:t>
-      </w:r>
-      <w:r>
-        <w:rPr>
-          <w:rFonts w:hint="eastAsia"/>
-        </w:rPr>
-        <w:t>(2016.2.19-2016.4.1</w:t>
-      </w:r>
-      <w:r>
-        <w:rPr>
-          <w:rFonts w:hint="eastAsia"/>
-        </w:rPr>
-        <w:t>）</w:t>
-      </w:r>
-      <w:r>
-        <w:rPr>
-          <w:rFonts w:hint="eastAsia"/>
-        </w:rPr>
-        <w:t>",</w:t>
-      </w:r>
-    </w:p>
-    <w:p>
-      <w:r>
-        <w:t xml:space="preserve">            "price": 6500,</w:t>
-      </w:r>
-    </w:p>
-    <w:p>
-      <w:r>
-        <w:t xml:space="preserve">            "finalPrice": 3640,</w:t>
-      </w:r>
-    </w:p>
-    <w:p>
-      <w:r>
-        <w:t xml:space="preserve">            "leaseDesc": "",</w:t>
-      </w:r>
-    </w:p>
-    <w:p>
-      <w:r>
-        <w:t xml:space="preserve">            "deposit": 5000,</w:t>
-      </w:r>
-    </w:p>
-    <w:p>
-      <w:r>
-        <w:t xml:space="preserve">            "productType": "ROOM",</w:t>
-      </w:r>
-    </w:p>
-    <w:p>
-      <w:r>
-        <w:t xml:space="preserve">            "productSubtype": "5",</w:t>
-      </w:r>
-    </w:p>
-    <w:p>
-      <w:r>
-        <w:t xml:space="preserve">            "remainedNum": 1,</w:t>
-      </w:r>
-    </w:p>
-    <w:p>
-      <w:r>
-        <w:t xml:space="preserve">            "totalPrice": 0,</w:t>
-      </w:r>
-    </w:p>
-    <w:p>
-      <w:pPr>
-        <w:rPr>
-          <w:rFonts w:hint="eastAsia"/>
-        </w:rPr>
-      </w:pPr>
-      <w:r>
-        <w:rPr>
-          <w:rFonts w:hint="eastAsia"/>
-        </w:rPr>
-        <w:t xml:space="preserve">            "title": "5{0}</w:t>
-      </w:r>
-      <w:r>
-        <w:rPr>
-          <w:rFonts w:hint="eastAsia"/>
-        </w:rPr>
-        <w:t>独立办公室</w:t>
-      </w:r>
-      <w:r>
-        <w:rPr>
-          <w:rFonts w:hint="eastAsia"/>
-        </w:rPr>
-        <w:t>",</w:t>
-      </w:r>
-    </w:p>
-    <w:p>
-      <w:pPr>
-        <w:rPr>
-          <w:rFonts w:hint="eastAsia"/>
-        </w:rPr>
-      </w:pPr>
-      <w:r>
-        <w:rPr>
-          <w:rFonts w:hint="eastAsia"/>
-        </w:rPr>
-        <w:t xml:space="preserve">            "priceTypeStr": "</w:t>
-      </w:r>
-      <w:r>
-        <w:rPr>
-          <w:rFonts w:hint="eastAsia"/>
-        </w:rPr>
-        <w:t>周</w:t>
-      </w:r>
-      <w:r>
-        <w:rPr>
-          <w:rFonts w:hint="eastAsia"/>
-        </w:rPr>
-        <w:t>",</w:t>
-      </w:r>
-    </w:p>
-    <w:p>
-      <w:r>
-        <w:t xml:space="preserve">            "disCount": 0.56</w:t>
-      </w:r>
-    </w:p>
-    <w:p>
-      <w:r>
-        <w:t xml:space="preserve">        },</w:t>
-      </w:r>
-    </w:p>
-    <w:p>
-      <w:r>
-        <w:t xml:space="preserve">        {</w:t>
-      </w:r>
-    </w:p>
-    <w:p>
-      <w:r>
-        <w:t xml:space="preserve">            "priceType": "WEEK",</w:t>
-      </w:r>
-    </w:p>
-    <w:p>
-      <w:pPr>
-        <w:rPr>
-          <w:rFonts w:hint="eastAsia"/>
-        </w:rPr>
-      </w:pPr>
-      <w:r>
-        <w:rPr>
-          <w:rFonts w:hint="eastAsia"/>
-        </w:rPr>
-        <w:t xml:space="preserve">            "strategyName": "</w:t>
-      </w:r>
-      <w:r>
-        <w:rPr>
-          <w:rFonts w:hint="eastAsia"/>
-        </w:rPr>
-        <w:t>望京下单</w:t>
-      </w:r>
-      <w:r>
-        <w:rPr>
-          <w:rFonts w:hint="eastAsia"/>
-        </w:rPr>
-        <w:t>5.6</w:t>
-      </w:r>
-      <w:r>
-        <w:rPr>
-          <w:rFonts w:hint="eastAsia"/>
-        </w:rPr>
-        <w:t>折</w:t>
-      </w:r>
-      <w:r>
-        <w:rPr>
-          <w:rFonts w:hint="eastAsia"/>
-        </w:rPr>
-        <w:t>(2016.2.19-2016.4.1</w:t>
-      </w:r>
-      <w:r>
-        <w:rPr>
-          <w:rFonts w:hint="eastAsia"/>
-        </w:rPr>
-        <w:t>）</w:t>
-      </w:r>
-      <w:r>
-        <w:rPr>
-          <w:rFonts w:hint="eastAsia"/>
-        </w:rPr>
-        <w:t>",</w:t>
-      </w:r>
-    </w:p>
-    <w:p>
-      <w:r>
-        <w:t xml:space="preserve">            "price": 7800,</w:t>
-      </w:r>
-    </w:p>
-    <w:p>
-      <w:r>
-        <w:t xml:space="preserve">            "finalPrice": 4368,</w:t>
-      </w:r>
-    </w:p>
-    <w:p>
-      <w:r>
-        <w:t xml:space="preserve">            "leaseDesc": "",</w:t>
-      </w:r>
-    </w:p>
-    <w:p>
-      <w:r>
-        <w:lastRenderedPageBreak/>
-        <w:t xml:space="preserve">            "deposit": 6000,</w:t>
-      </w:r>
-    </w:p>
-    <w:p>
-      <w:r>
-        <w:t xml:space="preserve">            "productType": "ROOM",</w:t>
-      </w:r>
-    </w:p>
-    <w:p>
-      <w:r>
-        <w:t xml:space="preserve">            "productSubtype": "6",</w:t>
-      </w:r>
-    </w:p>
-    <w:p>
-      <w:r>
-        <w:t xml:space="preserve">            "remainedNum": 0,</w:t>
-      </w:r>
-    </w:p>
-    <w:p>
-      <w:r>
-        <w:t xml:space="preserve">            "totalPrice": 0,</w:t>
-      </w:r>
-    </w:p>
-    <w:p>
-      <w:pPr>
-        <w:rPr>
-          <w:rFonts w:hint="eastAsia"/>
-        </w:rPr>
-      </w:pPr>
-      <w:r>
-        <w:rPr>
-          <w:rFonts w:hint="eastAsia"/>
-        </w:rPr>
-        <w:t xml:space="preserve">            "title": "6{0}</w:t>
-      </w:r>
-      <w:r>
-        <w:rPr>
-          <w:rFonts w:hint="eastAsia"/>
-        </w:rPr>
-        <w:t>独立办公室</w:t>
-      </w:r>
-      <w:r>
-        <w:rPr>
-          <w:rFonts w:hint="eastAsia"/>
-        </w:rPr>
-        <w:t>",</w:t>
-      </w:r>
-    </w:p>
-    <w:p>
-      <w:pPr>
-        <w:rPr>
-          <w:rFonts w:hint="eastAsia"/>
-        </w:rPr>
-      </w:pPr>
-      <w:r>
-        <w:rPr>
-          <w:rFonts w:hint="eastAsia"/>
-        </w:rPr>
-        <w:t xml:space="preserve">            "priceTypeStr": "</w:t>
-      </w:r>
-      <w:r>
-        <w:rPr>
-          <w:rFonts w:hint="eastAsia"/>
-        </w:rPr>
-        <w:t>周</w:t>
-      </w:r>
-      <w:r>
-        <w:rPr>
-          <w:rFonts w:hint="eastAsia"/>
-        </w:rPr>
-        <w:t>",</w:t>
-      </w:r>
-    </w:p>
-    <w:p>
-      <w:r>
-        <w:t xml:space="preserve">            "disCount": 0.56</w:t>
-      </w:r>
-    </w:p>
-    <w:p>
-      <w:r>
-        <w:t xml:space="preserve">        },</w:t>
-      </w:r>
-    </w:p>
-    <w:p>
-      <w:r>
-        <w:t xml:space="preserve">        {</w:t>
-      </w:r>
-    </w:p>
-    <w:p>
-      <w:r>
-        <w:t xml:space="preserve">            "priceType": "WEEK",</w:t>
-      </w:r>
-    </w:p>
-    <w:p>
-      <w:pPr>
-        <w:rPr>
-          <w:rFonts w:hint="eastAsia"/>
-        </w:rPr>
-      </w:pPr>
-      <w:r>
-        <w:rPr>
-          <w:rFonts w:hint="eastAsia"/>
-        </w:rPr>
-        <w:t xml:space="preserve">            "strategyName": "</w:t>
-      </w:r>
-      <w:r>
-        <w:rPr>
-          <w:rFonts w:hint="eastAsia"/>
-        </w:rPr>
-        <w:t>望京下单</w:t>
-      </w:r>
-      <w:r>
-        <w:rPr>
-          <w:rFonts w:hint="eastAsia"/>
-        </w:rPr>
-        <w:t>5.6</w:t>
-      </w:r>
-      <w:r>
-        <w:rPr>
-          <w:rFonts w:hint="eastAsia"/>
-        </w:rPr>
-        <w:t>折</w:t>
-      </w:r>
-      <w:r>
-        <w:rPr>
-          <w:rFonts w:hint="eastAsia"/>
-        </w:rPr>
-        <w:t>(2016.2.19-2016.4.1</w:t>
-      </w:r>
-      <w:r>
-        <w:rPr>
-          <w:rFonts w:hint="eastAsia"/>
-        </w:rPr>
-        <w:t>）</w:t>
-      </w:r>
-      <w:r>
-        <w:rPr>
-          <w:rFonts w:hint="eastAsia"/>
-        </w:rPr>
-        <w:t>",</w:t>
-      </w:r>
-    </w:p>
-    <w:p>
-      <w:r>
-        <w:t xml:space="preserve">            "price": 9100,</w:t>
-      </w:r>
-    </w:p>
-    <w:p>
-      <w:r>
-        <w:t xml:space="preserve">            "finalPrice": 5096,</w:t>
-      </w:r>
-    </w:p>
-    <w:p>
-      <w:r>
-        <w:t xml:space="preserve">            "leaseDesc": "",</w:t>
-      </w:r>
-    </w:p>
-    <w:p>
-      <w:r>
-        <w:t xml:space="preserve">            "deposit": 7000,</w:t>
-      </w:r>
-    </w:p>
-    <w:p>
-      <w:r>
-        <w:t xml:space="preserve">            "productType": "ROOM",</w:t>
-      </w:r>
-    </w:p>
-    <w:p>
-      <w:r>
-        <w:t xml:space="preserve">            "productSubtype": "7",</w:t>
-      </w:r>
-    </w:p>
-    <w:p>
-      <w:r>
-        <w:t xml:space="preserve">            "remainedNum": 0,</w:t>
-      </w:r>
-    </w:p>
-    <w:p>
-      <w:r>
-        <w:t xml:space="preserve">            "totalPrice": 0,</w:t>
-      </w:r>
-    </w:p>
-    <w:p>
-      <w:pPr>
-        <w:rPr>
-          <w:rFonts w:hint="eastAsia"/>
-        </w:rPr>
-      </w:pPr>
-      <w:r>
-        <w:rPr>
-          <w:rFonts w:hint="eastAsia"/>
-        </w:rPr>
-        <w:t xml:space="preserve">            "title": "7{0}</w:t>
-      </w:r>
-      <w:r>
-        <w:rPr>
-          <w:rFonts w:hint="eastAsia"/>
-        </w:rPr>
-        <w:t>独立办公室</w:t>
-      </w:r>
-      <w:r>
-        <w:rPr>
-          <w:rFonts w:hint="eastAsia"/>
-        </w:rPr>
-        <w:t>",</w:t>
-      </w:r>
-    </w:p>
-    <w:p>
-      <w:pPr>
-        <w:rPr>
-          <w:rFonts w:hint="eastAsia"/>
-        </w:rPr>
-      </w:pPr>
-      <w:r>
-        <w:rPr>
-          <w:rFonts w:hint="eastAsia"/>
-        </w:rPr>
-        <w:t xml:space="preserve">            "priceTypeStr": "</w:t>
-      </w:r>
-      <w:r>
-        <w:rPr>
-          <w:rFonts w:hint="eastAsia"/>
-        </w:rPr>
-        <w:t>周</w:t>
-      </w:r>
-      <w:r>
-        <w:rPr>
-          <w:rFonts w:hint="eastAsia"/>
-        </w:rPr>
-        <w:t>",</w:t>
-      </w:r>
-    </w:p>
-    <w:p>
-      <w:r>
-        <w:t xml:space="preserve">            "disCount": 0.56</w:t>
-      </w:r>
-    </w:p>
-    <w:p>
-      <w:r>
         <w:t xml:space="preserve">        }</w:t>
       </w:r>
     </w:p>
@@ -44259,11 +44159,6 @@
       </w:r>
     </w:p>
     <w:p>
-      <w:pPr>
-        <w:rPr>
-          <w:rFonts w:hint="eastAsia"/>
-        </w:rPr>
-      </w:pPr>
       <w:r>
         <w:t>}</w:t>
       </w:r>
@@ -46249,7 +46144,7 @@
 </file>
 
 <file path=customXml/itemProps2.xml><?xml version="1.0" encoding="utf-8"?>
-<ds:datastoreItem xmlns:ds="http://schemas.openxmlformats.org/officeDocument/2006/customXml" ds:itemID="{563F05B4-AF5E-42C9-ABEE-355F291A942E}">
+<ds:datastoreItem xmlns:ds="http://schemas.openxmlformats.org/officeDocument/2006/customXml" ds:itemID="{125C3D10-3018-4E6D-804D-0CBA09BCC302}">
   <ds:schemaRefs>
     <ds:schemaRef ds:uri="http://schemas.openxmlformats.org/officeDocument/2006/bibliography"/>
   </ds:schemaRefs>

</xml_diff>

<commit_message>
add coupon order api
</commit_message>
<xml_diff>
--- a/rebates-doc/rebates-api.docx
+++ b/rebates-doc/rebates-api.docx
@@ -76,8 +76,6 @@
       <w:r>
         <w:t>/</w:t>
       </w:r>
-      <w:bookmarkStart w:id="0" w:name="_GoBack"/>
-      <w:bookmarkEnd w:id="0"/>
       <w:r>
         <w:t>order/create</w:t>
       </w:r>
@@ -777,6 +775,729 @@
       </w:r>
     </w:p>
     <w:p/>
+    <w:p>
+      <w:pPr>
+        <w:pStyle w:val="2"/>
+        <w:spacing w:line="276" w:lineRule="auto"/>
+      </w:pPr>
+      <w:r>
+        <w:rPr>
+          <w:rFonts w:hint="eastAsia"/>
+        </w:rPr>
+        <w:t>新建</w:t>
+      </w:r>
+      <w:r>
+        <w:rPr>
+          <w:rFonts w:hint="eastAsia"/>
+        </w:rPr>
+        <w:t>券</w:t>
+      </w:r>
+      <w:r>
+        <w:rPr>
+          <w:rFonts w:hint="eastAsia"/>
+        </w:rPr>
+        <w:t>订单接口</w:t>
+      </w:r>
+    </w:p>
+    <w:p>
+      <w:r>
+        <w:t>U</w:t>
+      </w:r>
+      <w:r>
+        <w:rPr>
+          <w:rFonts w:hint="eastAsia"/>
+        </w:rPr>
+        <w:t>ri</w:t>
+      </w:r>
+      <w:r>
+        <w:rPr>
+          <w:rFonts w:hint="eastAsia"/>
+        </w:rPr>
+        <w:t>：</w:t>
+      </w:r>
+      <w:r>
+        <w:t>/</w:t>
+      </w:r>
+      <w:r>
+        <w:t>order/create</w:t>
+      </w:r>
+    </w:p>
+    <w:p>
+      <w:r>
+        <w:t>M</w:t>
+      </w:r>
+      <w:r>
+        <w:rPr>
+          <w:rFonts w:hint="eastAsia"/>
+        </w:rPr>
+        <w:t xml:space="preserve">ethod: </w:t>
+      </w:r>
+      <w:r>
+        <w:t>POST</w:t>
+      </w:r>
+    </w:p>
+    <w:p>
+      <w:r>
+        <w:rPr>
+          <w:rFonts w:hint="eastAsia"/>
+        </w:rPr>
+        <w:t>url</w:t>
+      </w:r>
+      <w:r>
+        <w:rPr>
+          <w:rFonts w:hint="eastAsia"/>
+        </w:rPr>
+        <w:t>示例：</w:t>
+      </w:r>
+      <w:r>
+        <w:t>http://127.0.0.1:8080/rebates-web/</w:t>
+      </w:r>
+      <w:r>
+        <w:rPr>
+          <w:rFonts w:hint="eastAsia"/>
+        </w:rPr>
+        <w:t>ajax</w:t>
+      </w:r>
+      <w:r>
+        <w:t>/</w:t>
+      </w:r>
+      <w:r>
+        <w:t>order/create</w:t>
+      </w:r>
+      <w:r>
+        <w:rPr>
+          <w:rFonts w:hint="eastAsia"/>
+        </w:rPr>
+        <w:t>_coupon</w:t>
+      </w:r>
+    </w:p>
+    <w:p/>
+    <w:p>
+      <w:pPr>
+        <w:rPr>
+          <w:b/>
+        </w:rPr>
+      </w:pPr>
+      <w:r>
+        <w:rPr>
+          <w:rFonts w:hint="eastAsia"/>
+          <w:b/>
+        </w:rPr>
+        <w:t>要求</w:t>
+      </w:r>
+      <w:r>
+        <w:rPr>
+          <w:rFonts w:hint="eastAsia"/>
+          <w:b/>
+        </w:rPr>
+        <w:t>:</w:t>
+      </w:r>
+    </w:p>
+    <w:p>
+      <w:r>
+        <w:rPr>
+          <w:rFonts w:hint="eastAsia"/>
+        </w:rPr>
+        <w:t>必须登陆</w:t>
+      </w:r>
+      <w:r>
+        <w:rPr>
+          <w:rFonts w:hint="eastAsia"/>
+        </w:rPr>
+        <w:t>,</w:t>
+      </w:r>
+      <w:r>
+        <w:t>cookie</w:t>
+      </w:r>
+      <w:r>
+        <w:rPr>
+          <w:rFonts w:hint="eastAsia"/>
+        </w:rPr>
+        <w:t>中有</w:t>
+      </w:r>
+      <w:r>
+        <w:t>user_token=</w:t>
+      </w:r>
+      <w:r>
+        <w:t>”</w:t>
+      </w:r>
+      <w:r>
+        <w:t>12345678</w:t>
+      </w:r>
+      <w:r>
+        <w:t>”</w:t>
+      </w:r>
+      <w:r>
+        <w:rPr>
+          <w:rFonts w:hint="eastAsia"/>
+        </w:rPr>
+        <w:t>，否则接口返回“未登陆”错误。</w:t>
+      </w:r>
+    </w:p>
+    <w:p/>
+    <w:p>
+      <w:pPr>
+        <w:rPr>
+          <w:b/>
+        </w:rPr>
+      </w:pPr>
+      <w:r>
+        <w:rPr>
+          <w:rFonts w:hint="eastAsia"/>
+          <w:b/>
+        </w:rPr>
+        <w:t>输入参数</w:t>
+      </w:r>
+    </w:p>
+    <w:p>
+      <w:pPr>
+        <w:rPr>
+          <w:b/>
+        </w:rPr>
+      </w:pPr>
+      <w:r>
+        <w:rPr>
+          <w:rFonts w:hint="eastAsia"/>
+          <w:b/>
+        </w:rPr>
+        <w:t xml:space="preserve">HTTP </w:t>
+      </w:r>
+      <w:r>
+        <w:rPr>
+          <w:b/>
+        </w:rPr>
+        <w:t>Header:</w:t>
+      </w:r>
+    </w:p>
+    <w:p>
+      <w:r>
+        <w:t>Content-Type</w:t>
+      </w:r>
+      <w:r>
+        <w:t>=</w:t>
+      </w:r>
+      <w:r>
+        <w:t>application/json</w:t>
+      </w:r>
+    </w:p>
+    <w:p/>
+    <w:p>
+      <w:pPr>
+        <w:rPr>
+          <w:b/>
+        </w:rPr>
+      </w:pPr>
+      <w:r>
+        <w:rPr>
+          <w:b/>
+        </w:rPr>
+        <w:t>Json body</w:t>
+      </w:r>
+      <w:r>
+        <w:rPr>
+          <w:rFonts w:hint="eastAsia"/>
+          <w:b/>
+        </w:rPr>
+        <w:t>实例</w:t>
+      </w:r>
+      <w:r>
+        <w:rPr>
+          <w:b/>
+        </w:rPr>
+        <w:t>:</w:t>
+      </w:r>
+    </w:p>
+    <w:p>
+      <w:r>
+        <w:t>{"customerMobile":"13521200370",</w:t>
+      </w:r>
+    </w:p>
+    <w:p>
+      <w:r>
+        <w:rPr>
+          <w:rFonts w:hint="eastAsia"/>
+        </w:rPr>
+        <w:t xml:space="preserve"> "customerName":"</w:t>
+      </w:r>
+      <w:r>
+        <w:rPr>
+          <w:rFonts w:hint="eastAsia"/>
+        </w:rPr>
+        <w:t>徐锡明</w:t>
+      </w:r>
+      <w:r>
+        <w:rPr>
+          <w:rFonts w:hint="eastAsia"/>
+        </w:rPr>
+        <w:t>",</w:t>
+      </w:r>
+    </w:p>
+    <w:p>
+      <w:r>
+        <w:t xml:space="preserve"> "customerCompany":"soho china",</w:t>
+      </w:r>
+    </w:p>
+    <w:p>
+      <w:pPr>
+        <w:rPr>
+          <w:rFonts w:hint="eastAsia"/>
+        </w:rPr>
+      </w:pPr>
+      <w:r>
+        <w:t xml:space="preserve"> "customerAlipay":"xxm@china.com",</w:t>
+      </w:r>
+    </w:p>
+    <w:p>
+      <w:r>
+        <w:t xml:space="preserve"> "</w:t>
+      </w:r>
+      <w:r>
+        <w:t>couponO</w:t>
+      </w:r>
+      <w:r>
+        <w:t>rderItems":[</w:t>
+      </w:r>
+    </w:p>
+    <w:p>
+      <w:r>
+        <w:t xml:space="preserve">    {"</w:t>
+      </w:r>
+      <w:r>
+        <w:t>couponId</w:t>
+      </w:r>
+      <w:r>
+        <w:t>":</w:t>
+      </w:r>
+      <w:r>
+        <w:t>3</w:t>
+      </w:r>
+      <w:r>
+        <w:t>,</w:t>
+      </w:r>
+    </w:p>
+    <w:p>
+      <w:r>
+        <w:t xml:space="preserve">      "</w:t>
+      </w:r>
+      <w:r>
+        <w:t>amount</w:t>
+      </w:r>
+      <w:r>
+        <w:t>":6</w:t>
+      </w:r>
+      <w:r>
+        <w:t>,</w:t>
+      </w:r>
+    </w:p>
+    <w:p>
+      <w:r>
+        <w:t xml:space="preserve">      "</w:t>
+      </w:r>
+      <w:r>
+        <w:t>price":200</w:t>
+      </w:r>
+    </w:p>
+    <w:p>
+      <w:pPr>
+        <w:rPr>
+          <w:rFonts w:hint="eastAsia"/>
+        </w:rPr>
+      </w:pPr>
+      <w:r>
+        <w:t xml:space="preserve">     "</w:t>
+      </w:r>
+      <w:r>
+        <w:t xml:space="preserve"> </w:t>
+      </w:r>
+      <w:r>
+        <w:t>giftCouponId</w:t>
+      </w:r>
+      <w:r>
+        <w:t>":</w:t>
+      </w:r>
+      <w:r>
+        <w:t>4}</w:t>
+      </w:r>
+    </w:p>
+    <w:p>
+      <w:r>
+        <w:t xml:space="preserve"> </w:t>
+      </w:r>
+      <w:r>
+        <w:tab/>
+        <w:t>]</w:t>
+      </w:r>
+    </w:p>
+    <w:p>
+      <w:r>
+        <w:t>}</w:t>
+      </w:r>
+    </w:p>
+    <w:p/>
+    <w:p>
+      <w:pPr>
+        <w:rPr>
+          <w:b/>
+        </w:rPr>
+      </w:pPr>
+      <w:r>
+        <w:rPr>
+          <w:rFonts w:hint="eastAsia"/>
+          <w:b/>
+        </w:rPr>
+        <w:t>正确输出示例：</w:t>
+      </w:r>
+      <w:bookmarkStart w:id="0" w:name="_GoBack"/>
+      <w:bookmarkEnd w:id="0"/>
+    </w:p>
+    <w:p>
+      <w:pPr>
+        <w:pStyle w:val="HTML"/>
+        <w:shd w:val="clear" w:color="auto" w:fill="FFFFFF"/>
+        <w:spacing w:line="195" w:lineRule="atLeast"/>
+        <w:rPr>
+          <w:rFonts w:ascii="Consolas" w:hAnsi="Consolas" w:cs="Consolas"/>
+          <w:color w:val="333333"/>
+          <w:sz w:val="20"/>
+          <w:szCs w:val="20"/>
+        </w:rPr>
+      </w:pPr>
+      <w:r>
+        <w:rPr>
+          <w:rFonts w:ascii="Consolas" w:hAnsi="Consolas" w:cs="Consolas"/>
+          <w:color w:val="333333"/>
+          <w:sz w:val="20"/>
+          <w:szCs w:val="20"/>
+        </w:rPr>
+        <w:t>{</w:t>
+      </w:r>
+    </w:p>
+    <w:p>
+      <w:pPr>
+        <w:pStyle w:val="HTML"/>
+        <w:shd w:val="clear" w:color="auto" w:fill="FFFFFF"/>
+        <w:spacing w:line="195" w:lineRule="atLeast"/>
+        <w:rPr>
+          <w:rFonts w:ascii="Consolas" w:hAnsi="Consolas" w:cs="Consolas"/>
+          <w:color w:val="333333"/>
+          <w:sz w:val="20"/>
+          <w:szCs w:val="20"/>
+        </w:rPr>
+      </w:pPr>
+      <w:r>
+        <w:rPr>
+          <w:rFonts w:ascii="Consolas" w:hAnsi="Consolas" w:cs="Consolas"/>
+          <w:color w:val="333333"/>
+          <w:sz w:val="20"/>
+          <w:szCs w:val="20"/>
+        </w:rPr>
+        <w:lastRenderedPageBreak/>
+        <w:t xml:space="preserve">    </w:t>
+      </w:r>
+      <w:r>
+        <w:rPr>
+          <w:rStyle w:val="cm-string"/>
+          <w:rFonts w:ascii="Consolas" w:hAnsi="Consolas" w:cs="Consolas"/>
+          <w:color w:val="2A00FF"/>
+          <w:sz w:val="20"/>
+          <w:szCs w:val="20"/>
+        </w:rPr>
+        <w:t>"errMsg"</w:t>
+      </w:r>
+      <w:r>
+        <w:rPr>
+          <w:rFonts w:ascii="Consolas" w:hAnsi="Consolas" w:cs="Consolas"/>
+          <w:color w:val="333333"/>
+          <w:sz w:val="20"/>
+          <w:szCs w:val="20"/>
+        </w:rPr>
+        <w:t xml:space="preserve">: </w:t>
+      </w:r>
+      <w:r>
+        <w:rPr>
+          <w:rStyle w:val="cm-string"/>
+          <w:rFonts w:ascii="Consolas" w:hAnsi="Consolas" w:cs="Consolas"/>
+          <w:color w:val="2A00FF"/>
+          <w:sz w:val="20"/>
+          <w:szCs w:val="20"/>
+        </w:rPr>
+        <w:t>"success"</w:t>
+      </w:r>
+      <w:r>
+        <w:rPr>
+          <w:rFonts w:ascii="Consolas" w:hAnsi="Consolas" w:cs="Consolas"/>
+          <w:color w:val="333333"/>
+          <w:sz w:val="20"/>
+          <w:szCs w:val="20"/>
+        </w:rPr>
+        <w:t>,</w:t>
+      </w:r>
+    </w:p>
+    <w:p>
+      <w:pPr>
+        <w:pStyle w:val="HTML"/>
+        <w:shd w:val="clear" w:color="auto" w:fill="FFFFFF"/>
+        <w:spacing w:line="195" w:lineRule="atLeast"/>
+        <w:rPr>
+          <w:rFonts w:ascii="Consolas" w:hAnsi="Consolas" w:cs="Consolas"/>
+          <w:color w:val="333333"/>
+          <w:sz w:val="20"/>
+          <w:szCs w:val="20"/>
+        </w:rPr>
+      </w:pPr>
+      <w:r>
+        <w:rPr>
+          <w:rFonts w:ascii="Consolas" w:hAnsi="Consolas" w:cs="Consolas"/>
+          <w:color w:val="333333"/>
+          <w:sz w:val="20"/>
+          <w:szCs w:val="20"/>
+        </w:rPr>
+        <w:t xml:space="preserve">    </w:t>
+      </w:r>
+      <w:r>
+        <w:rPr>
+          <w:rStyle w:val="cm-string"/>
+          <w:rFonts w:ascii="Consolas" w:hAnsi="Consolas" w:cs="Consolas"/>
+          <w:color w:val="2A00FF"/>
+          <w:sz w:val="20"/>
+          <w:szCs w:val="20"/>
+        </w:rPr>
+        <w:t>"errCode"</w:t>
+      </w:r>
+      <w:r>
+        <w:rPr>
+          <w:rFonts w:ascii="Consolas" w:hAnsi="Consolas" w:cs="Consolas"/>
+          <w:color w:val="333333"/>
+          <w:sz w:val="20"/>
+          <w:szCs w:val="20"/>
+        </w:rPr>
+        <w:t xml:space="preserve">: </w:t>
+      </w:r>
+      <w:r>
+        <w:rPr>
+          <w:rStyle w:val="cm-number"/>
+          <w:rFonts w:ascii="Consolas" w:hAnsi="Consolas" w:cs="Consolas"/>
+          <w:color w:val="116644"/>
+          <w:sz w:val="20"/>
+          <w:szCs w:val="20"/>
+        </w:rPr>
+        <w:t>0</w:t>
+      </w:r>
+      <w:r>
+        <w:rPr>
+          <w:rFonts w:ascii="Consolas" w:hAnsi="Consolas" w:cs="Consolas"/>
+          <w:color w:val="333333"/>
+          <w:sz w:val="20"/>
+          <w:szCs w:val="20"/>
+        </w:rPr>
+        <w:t>,</w:t>
+      </w:r>
+    </w:p>
+    <w:p>
+      <w:pPr>
+        <w:pStyle w:val="HTML"/>
+        <w:shd w:val="clear" w:color="auto" w:fill="FFFFFF"/>
+        <w:spacing w:line="195" w:lineRule="atLeast"/>
+        <w:rPr>
+          <w:rFonts w:ascii="Consolas" w:hAnsi="Consolas" w:cs="Consolas"/>
+          <w:color w:val="333333"/>
+          <w:sz w:val="20"/>
+          <w:szCs w:val="20"/>
+        </w:rPr>
+      </w:pPr>
+      <w:r>
+        <w:rPr>
+          <w:rFonts w:ascii="Consolas" w:hAnsi="Consolas" w:cs="Consolas"/>
+          <w:color w:val="333333"/>
+          <w:sz w:val="20"/>
+          <w:szCs w:val="20"/>
+        </w:rPr>
+        <w:t xml:space="preserve">    </w:t>
+      </w:r>
+      <w:r>
+        <w:rPr>
+          <w:rStyle w:val="cm-string"/>
+          <w:rFonts w:ascii="Consolas" w:hAnsi="Consolas" w:cs="Consolas"/>
+          <w:color w:val="2A00FF"/>
+          <w:sz w:val="20"/>
+          <w:szCs w:val="20"/>
+        </w:rPr>
+        <w:t>"data"</w:t>
+      </w:r>
+      <w:r>
+        <w:rPr>
+          <w:rFonts w:ascii="Consolas" w:hAnsi="Consolas" w:cs="Consolas"/>
+          <w:color w:val="333333"/>
+          <w:sz w:val="20"/>
+          <w:szCs w:val="20"/>
+        </w:rPr>
+        <w:t xml:space="preserve">: </w:t>
+      </w:r>
+      <w:r>
+        <w:rPr>
+          <w:rStyle w:val="cm-atom"/>
+          <w:rFonts w:ascii="Consolas" w:hAnsi="Consolas" w:cs="Consolas"/>
+          <w:color w:val="221199"/>
+          <w:sz w:val="20"/>
+          <w:szCs w:val="20"/>
+        </w:rPr>
+        <w:t>10000</w:t>
+      </w:r>
+    </w:p>
+    <w:p>
+      <w:pPr>
+        <w:pStyle w:val="HTML"/>
+        <w:shd w:val="clear" w:color="auto" w:fill="FFFFFF"/>
+        <w:spacing w:line="195" w:lineRule="atLeast"/>
+        <w:rPr>
+          <w:rFonts w:ascii="Consolas" w:hAnsi="Consolas" w:cs="Consolas"/>
+          <w:color w:val="333333"/>
+          <w:sz w:val="20"/>
+          <w:szCs w:val="20"/>
+        </w:rPr>
+      </w:pPr>
+      <w:r>
+        <w:rPr>
+          <w:rFonts w:ascii="Consolas" w:hAnsi="Consolas" w:cs="Consolas"/>
+          <w:color w:val="333333"/>
+          <w:sz w:val="20"/>
+          <w:szCs w:val="20"/>
+        </w:rPr>
+        <w:t>}</w:t>
+      </w:r>
+    </w:p>
+    <w:p/>
+    <w:p>
+      <w:pPr>
+        <w:rPr>
+          <w:b/>
+        </w:rPr>
+      </w:pPr>
+      <w:r>
+        <w:rPr>
+          <w:rFonts w:hint="eastAsia"/>
+          <w:b/>
+        </w:rPr>
+        <w:t>错误输出：</w:t>
+      </w:r>
+    </w:p>
+    <w:p>
+      <w:pPr>
+        <w:pStyle w:val="HTML"/>
+        <w:shd w:val="clear" w:color="auto" w:fill="FFFFFF"/>
+        <w:spacing w:line="195" w:lineRule="atLeast"/>
+        <w:rPr>
+          <w:rFonts w:ascii="Calibri" w:hAnsi="Calibri" w:cs="Times New Roman"/>
+          <w:kern w:val="2"/>
+          <w:sz w:val="21"/>
+          <w:szCs w:val="22"/>
+        </w:rPr>
+      </w:pPr>
+      <w:r>
+        <w:rPr>
+          <w:rFonts w:ascii="Calibri" w:hAnsi="Calibri" w:cs="Times New Roman"/>
+          <w:kern w:val="2"/>
+          <w:sz w:val="21"/>
+          <w:szCs w:val="22"/>
+        </w:rPr>
+        <w:t>{</w:t>
+      </w:r>
+    </w:p>
+    <w:p>
+      <w:pPr>
+        <w:pStyle w:val="HTML"/>
+        <w:shd w:val="clear" w:color="auto" w:fill="FFFFFF"/>
+        <w:spacing w:line="195" w:lineRule="atLeast"/>
+        <w:rPr>
+          <w:rFonts w:ascii="Calibri" w:hAnsi="Calibri" w:cs="Times New Roman"/>
+          <w:kern w:val="2"/>
+          <w:sz w:val="21"/>
+          <w:szCs w:val="22"/>
+        </w:rPr>
+      </w:pPr>
+      <w:r>
+        <w:rPr>
+          <w:rFonts w:ascii="Calibri" w:hAnsi="Calibri" w:cs="Times New Roman"/>
+          <w:kern w:val="2"/>
+          <w:sz w:val="21"/>
+          <w:szCs w:val="22"/>
+        </w:rPr>
+        <w:t xml:space="preserve">    "errMsg": "user not log on",</w:t>
+      </w:r>
+    </w:p>
+    <w:p>
+      <w:pPr>
+        <w:pStyle w:val="HTML"/>
+        <w:shd w:val="clear" w:color="auto" w:fill="FFFFFF"/>
+        <w:spacing w:line="195" w:lineRule="atLeast"/>
+        <w:rPr>
+          <w:rFonts w:ascii="Calibri" w:hAnsi="Calibri" w:cs="Times New Roman"/>
+          <w:kern w:val="2"/>
+          <w:sz w:val="21"/>
+          <w:szCs w:val="22"/>
+        </w:rPr>
+      </w:pPr>
+      <w:r>
+        <w:rPr>
+          <w:rFonts w:ascii="Calibri" w:hAnsi="Calibri" w:cs="Times New Roman"/>
+          <w:kern w:val="2"/>
+          <w:sz w:val="21"/>
+          <w:szCs w:val="22"/>
+        </w:rPr>
+        <w:t xml:space="preserve">    "errCode": 104,</w:t>
+      </w:r>
+    </w:p>
+    <w:p>
+      <w:pPr>
+        <w:pStyle w:val="HTML"/>
+        <w:shd w:val="clear" w:color="auto" w:fill="FFFFFF"/>
+        <w:spacing w:line="195" w:lineRule="atLeast"/>
+        <w:rPr>
+          <w:rFonts w:ascii="Calibri" w:hAnsi="Calibri" w:cs="Times New Roman"/>
+          <w:kern w:val="2"/>
+          <w:sz w:val="21"/>
+          <w:szCs w:val="22"/>
+        </w:rPr>
+      </w:pPr>
+      <w:r>
+        <w:rPr>
+          <w:rFonts w:ascii="Calibri" w:hAnsi="Calibri" w:cs="Times New Roman"/>
+          <w:kern w:val="2"/>
+          <w:sz w:val="21"/>
+          <w:szCs w:val="22"/>
+        </w:rPr>
+        <w:t xml:space="preserve">    "data": null</w:t>
+      </w:r>
+    </w:p>
+    <w:p>
+      <w:pPr>
+        <w:pStyle w:val="HTML"/>
+        <w:shd w:val="clear" w:color="auto" w:fill="FFFFFF"/>
+        <w:spacing w:line="195" w:lineRule="atLeast"/>
+        <w:rPr>
+          <w:rFonts w:ascii="Calibri" w:hAnsi="Calibri" w:cs="Times New Roman"/>
+          <w:kern w:val="2"/>
+          <w:sz w:val="21"/>
+          <w:szCs w:val="22"/>
+        </w:rPr>
+      </w:pPr>
+      <w:r>
+        <w:rPr>
+          <w:rFonts w:ascii="Calibri" w:hAnsi="Calibri" w:cs="Times New Roman"/>
+          <w:kern w:val="2"/>
+          <w:sz w:val="21"/>
+          <w:szCs w:val="22"/>
+        </w:rPr>
+        <w:t>}</w:t>
+      </w:r>
+    </w:p>
+    <w:p>
+      <w:pPr>
+        <w:rPr>
+          <w:rFonts w:hint="eastAsia"/>
+        </w:rPr>
+      </w:pPr>
+    </w:p>
     <w:p>
       <w:pPr>
         <w:pStyle w:val="2"/>
@@ -2874,7 +3595,6 @@
           <w:sz w:val="18"/>
           <w:szCs w:val="18"/>
         </w:rPr>
-        <w:lastRenderedPageBreak/>
         <w:t xml:space="preserve">            </w:t>
       </w:r>
       <w:r>
@@ -3223,6 +3943,7 @@
           <w:sz w:val="18"/>
           <w:szCs w:val="18"/>
         </w:rPr>
+        <w:lastRenderedPageBreak/>
         <w:t xml:space="preserve">                    </w:t>
       </w:r>
       <w:r>
@@ -7067,7 +7788,6 @@
           <w:sz w:val="18"/>
           <w:szCs w:val="18"/>
         </w:rPr>
-        <w:lastRenderedPageBreak/>
         <w:t xml:space="preserve">            </w:t>
       </w:r>
       <w:r>
@@ -7382,6 +8102,7 @@
           <w:sz w:val="18"/>
           <w:szCs w:val="18"/>
         </w:rPr>
+        <w:lastRenderedPageBreak/>
         <w:t xml:space="preserve">            </w:t>
       </w:r>
       <w:r>
@@ -11080,7 +11801,6 @@
           <w:sz w:val="18"/>
           <w:szCs w:val="18"/>
         </w:rPr>
-        <w:lastRenderedPageBreak/>
         <w:t xml:space="preserve">            </w:t>
       </w:r>
       <w:r>
@@ -11353,6 +12073,7 @@
           <w:sz w:val="18"/>
           <w:szCs w:val="18"/>
         </w:rPr>
+        <w:lastRenderedPageBreak/>
         <w:t xml:space="preserve">        </w:t>
       </w:r>
       <w:r>
@@ -15279,7 +16000,6 @@
           <w:sz w:val="18"/>
           <w:szCs w:val="18"/>
         </w:rPr>
-        <w:lastRenderedPageBreak/>
         <w:t xml:space="preserve">            </w:t>
       </w:r>
       <w:r>
@@ -15552,6 +16272,7 @@
           <w:sz w:val="18"/>
           <w:szCs w:val="18"/>
         </w:rPr>
+        <w:lastRenderedPageBreak/>
         <w:t xml:space="preserve">        </w:t>
       </w:r>
       <w:r>
@@ -19576,7 +20297,6 @@
           <w:sz w:val="18"/>
           <w:szCs w:val="18"/>
         </w:rPr>
-        <w:lastRenderedPageBreak/>
         <w:t xml:space="preserve">                    </w:t>
       </w:r>
       <w:r>
@@ -19845,6 +20565,7 @@
           <w:sz w:val="18"/>
           <w:szCs w:val="18"/>
         </w:rPr>
+        <w:lastRenderedPageBreak/>
         <w:t xml:space="preserve">                    </w:t>
       </w:r>
       <w:r>
@@ -23797,7 +24518,6 @@
           <w:sz w:val="18"/>
           <w:szCs w:val="18"/>
         </w:rPr>
-        <w:lastRenderedPageBreak/>
         <w:t xml:space="preserve">                </w:t>
       </w:r>
       <w:r>
@@ -24066,6 +24786,7 @@
           <w:sz w:val="18"/>
           <w:szCs w:val="18"/>
         </w:rPr>
+        <w:lastRenderedPageBreak/>
         <w:t xml:space="preserve">                </w:t>
       </w:r>
       <w:r>
@@ -27964,7 +28685,6 @@
           <w:sz w:val="18"/>
           <w:szCs w:val="18"/>
         </w:rPr>
-        <w:lastRenderedPageBreak/>
         <w:t xml:space="preserve">            </w:t>
       </w:r>
       <w:r>
@@ -28233,6 +28953,7 @@
           <w:sz w:val="18"/>
           <w:szCs w:val="18"/>
         </w:rPr>
+        <w:lastRenderedPageBreak/>
         <w:t xml:space="preserve">            </w:t>
       </w:r>
       <w:r>
@@ -32089,7 +32810,6 @@
           <w:sz w:val="18"/>
           <w:szCs w:val="18"/>
         </w:rPr>
-        <w:lastRenderedPageBreak/>
         <w:t xml:space="preserve">            </w:t>
       </w:r>
       <w:r>
@@ -32404,6 +33124,7 @@
           <w:sz w:val="18"/>
           <w:szCs w:val="18"/>
         </w:rPr>
+        <w:lastRenderedPageBreak/>
         <w:t xml:space="preserve">            </w:t>
       </w:r>
       <w:r>
@@ -36378,7 +37099,6 @@
           <w:sz w:val="18"/>
           <w:szCs w:val="18"/>
         </w:rPr>
-        <w:lastRenderedPageBreak/>
         <w:t xml:space="preserve">            </w:t>
       </w:r>
       <w:r>
@@ -36595,6 +37315,7 @@
           <w:sz w:val="18"/>
           <w:szCs w:val="18"/>
         </w:rPr>
+        <w:lastRenderedPageBreak/>
         <w:t xml:space="preserve">            </w:t>
       </w:r>
       <w:r>
@@ -40615,7 +41336,6 @@
           <w:sz w:val="18"/>
           <w:szCs w:val="18"/>
         </w:rPr>
-        <w:lastRenderedPageBreak/>
         <w:t xml:space="preserve">            </w:t>
       </w:r>
       <w:r>
@@ -40832,6 +41552,7 @@
           <w:sz w:val="18"/>
           <w:szCs w:val="18"/>
         </w:rPr>
+        <w:lastRenderedPageBreak/>
         <w:t xml:space="preserve">            </w:t>
       </w:r>
       <w:r>
@@ -43074,8 +43795,152 @@
     </w:p>
     <w:p>
       <w:r>
+        <w:t xml:space="preserve">            "productType": "OPEN_STATION",</w:t>
+      </w:r>
+    </w:p>
+    <w:p>
+      <w:r>
+        <w:t xml:space="preserve">            "productSubtype": "1",</w:t>
+      </w:r>
+    </w:p>
+    <w:p>
+      <w:r>
         <w:lastRenderedPageBreak/>
-        <w:t xml:space="preserve">            "productType": "OPEN_STATION",</w:t>
+        <w:t xml:space="preserve">            "remainedNum": 66,</w:t>
+      </w:r>
+    </w:p>
+    <w:p>
+      <w:r>
+        <w:t xml:space="preserve">            "totalPrice": 0,</w:t>
+      </w:r>
+    </w:p>
+    <w:p>
+      <w:r>
+        <w:rPr>
+          <w:rFonts w:hint="eastAsia"/>
+        </w:rPr>
+        <w:t xml:space="preserve">            "title": "1{0}</w:t>
+      </w:r>
+      <w:r>
+        <w:rPr>
+          <w:rFonts w:hint="eastAsia"/>
+        </w:rPr>
+        <w:t>办公桌</w:t>
+      </w:r>
+      <w:r>
+        <w:rPr>
+          <w:rFonts w:hint="eastAsia"/>
+        </w:rPr>
+        <w:t>",</w:t>
+      </w:r>
+    </w:p>
+    <w:p>
+      <w:r>
+        <w:rPr>
+          <w:rFonts w:hint="eastAsia"/>
+        </w:rPr>
+        <w:t xml:space="preserve">            "priceTypeStr": "</w:t>
+      </w:r>
+      <w:r>
+        <w:rPr>
+          <w:rFonts w:hint="eastAsia"/>
+        </w:rPr>
+        <w:t>周</w:t>
+      </w:r>
+      <w:r>
+        <w:rPr>
+          <w:rFonts w:hint="eastAsia"/>
+        </w:rPr>
+        <w:t>",</w:t>
+      </w:r>
+    </w:p>
+    <w:p>
+      <w:r>
+        <w:t xml:space="preserve">            "disCount": 0.56</w:t>
+      </w:r>
+    </w:p>
+    <w:p>
+      <w:r>
+        <w:t xml:space="preserve">        },</w:t>
+      </w:r>
+    </w:p>
+    <w:p>
+      <w:r>
+        <w:t xml:space="preserve">        {</w:t>
+      </w:r>
+    </w:p>
+    <w:p>
+      <w:r>
+        <w:t xml:space="preserve">            "priceType": "WEEK",</w:t>
+      </w:r>
+    </w:p>
+    <w:p>
+      <w:r>
+        <w:rPr>
+          <w:rFonts w:hint="eastAsia"/>
+        </w:rPr>
+        <w:t xml:space="preserve">            "strategyName": "</w:t>
+      </w:r>
+      <w:r>
+        <w:rPr>
+          <w:rFonts w:hint="eastAsia"/>
+        </w:rPr>
+        <w:t>望京下单</w:t>
+      </w:r>
+      <w:r>
+        <w:rPr>
+          <w:rFonts w:hint="eastAsia"/>
+        </w:rPr>
+        <w:t>5.6</w:t>
+      </w:r>
+      <w:r>
+        <w:rPr>
+          <w:rFonts w:hint="eastAsia"/>
+        </w:rPr>
+        <w:t>折</w:t>
+      </w:r>
+      <w:r>
+        <w:rPr>
+          <w:rFonts w:hint="eastAsia"/>
+        </w:rPr>
+        <w:t>(2016.2.19-2016.4.1</w:t>
+      </w:r>
+      <w:r>
+        <w:rPr>
+          <w:rFonts w:hint="eastAsia"/>
+        </w:rPr>
+        <w:t>）</w:t>
+      </w:r>
+      <w:r>
+        <w:rPr>
+          <w:rFonts w:hint="eastAsia"/>
+        </w:rPr>
+        <w:t>",</w:t>
+      </w:r>
+    </w:p>
+    <w:p>
+      <w:r>
+        <w:t xml:space="preserve">            "price": 1300,</w:t>
+      </w:r>
+    </w:p>
+    <w:p>
+      <w:r>
+        <w:t xml:space="preserve">            "finalPrice": 728,</w:t>
+      </w:r>
+    </w:p>
+    <w:p>
+      <w:r>
+        <w:t xml:space="preserve">            "leaseDesc": "",</w:t>
+      </w:r>
+    </w:p>
+    <w:p>
+      <w:r>
+        <w:t xml:space="preserve">            "deposit": 1000,</w:t>
+      </w:r>
+    </w:p>
+    <w:p>
+      <w:r>
+        <w:t xml:space="preserve">            "productType": "ROOM",</w:t>
       </w:r>
     </w:p>
     <w:p>
@@ -43085,7 +43950,7 @@
     </w:p>
     <w:p>
       <w:r>
-        <w:t xml:space="preserve">            "remainedNum": 66,</w:t>
+        <w:t xml:space="preserve">            "remainedNum": 0,</w:t>
       </w:r>
     </w:p>
     <w:p>
@@ -43104,7 +43969,7 @@
         <w:rPr>
           <w:rFonts w:hint="eastAsia"/>
         </w:rPr>
-        <w:t>办公桌</w:t>
+        <w:t>独立办公室</w:t>
       </w:r>
       <w:r>
         <w:rPr>
@@ -43199,12 +44064,12 @@
     </w:p>
     <w:p>
       <w:r>
-        <w:t xml:space="preserve">            "price": 1300,</w:t>
-      </w:r>
-    </w:p>
-    <w:p>
-      <w:r>
-        <w:t xml:space="preserve">            "finalPrice": 728,</w:t>
+        <w:t xml:space="preserve">            "price": 2600,</w:t>
+      </w:r>
+    </w:p>
+    <w:p>
+      <w:r>
+        <w:t xml:space="preserve">            "finalPrice": 1456,</w:t>
       </w:r>
     </w:p>
     <w:p>
@@ -43214,7 +44079,7 @@
     </w:p>
     <w:p>
       <w:r>
-        <w:t xml:space="preserve">            "deposit": 1000,</w:t>
+        <w:t xml:space="preserve">            "deposit": 2000,</w:t>
       </w:r>
     </w:p>
     <w:p>
@@ -43224,7 +44089,7 @@
     </w:p>
     <w:p>
       <w:r>
-        <w:t xml:space="preserve">            "productSubtype": "1",</w:t>
+        <w:t xml:space="preserve">            "productSubtype": "2",</w:t>
       </w:r>
     </w:p>
     <w:p>
@@ -43242,7 +44107,7 @@
         <w:rPr>
           <w:rFonts w:hint="eastAsia"/>
         </w:rPr>
-        <w:t xml:space="preserve">            "title": "1{0}</w:t>
+        <w:t xml:space="preserve">            "title": "2{0}</w:t>
       </w:r>
       <w:r>
         <w:rPr>
@@ -43343,12 +44208,12 @@
     </w:p>
     <w:p>
       <w:r>
-        <w:t xml:space="preserve">            "price": 2600,</w:t>
-      </w:r>
-    </w:p>
-    <w:p>
-      <w:r>
-        <w:t xml:space="preserve">            "finalPrice": 1456,</w:t>
+        <w:t xml:space="preserve">            "price": 3900,</w:t>
+      </w:r>
+    </w:p>
+    <w:p>
+      <w:r>
+        <w:t xml:space="preserve">            "finalPrice": 2184,</w:t>
       </w:r>
     </w:p>
     <w:p>
@@ -43358,7 +44223,7 @@
     </w:p>
     <w:p>
       <w:r>
-        <w:t xml:space="preserve">            "deposit": 2000,</w:t>
+        <w:t xml:space="preserve">            "deposit": 3000,</w:t>
       </w:r>
     </w:p>
     <w:p>
@@ -43368,12 +44233,13 @@
     </w:p>
     <w:p>
       <w:r>
-        <w:t xml:space="preserve">            "productSubtype": "2",</w:t>
-      </w:r>
-    </w:p>
-    <w:p>
-      <w:r>
-        <w:t xml:space="preserve">            "remainedNum": 0,</w:t>
+        <w:lastRenderedPageBreak/>
+        <w:t xml:space="preserve">            "productSubtype": "3",</w:t>
+      </w:r>
+    </w:p>
+    <w:p>
+      <w:r>
+        <w:t xml:space="preserve">            "remainedNum": 2,</w:t>
       </w:r>
     </w:p>
     <w:p>
@@ -43386,7 +44252,7 @@
         <w:rPr>
           <w:rFonts w:hint="eastAsia"/>
         </w:rPr>
-        <w:t xml:space="preserve">            "title": "2{0}</w:t>
+        <w:t xml:space="preserve">            "title": "3{0}</w:t>
       </w:r>
       <w:r>
         <w:rPr>
@@ -43487,12 +44353,12 @@
     </w:p>
     <w:p>
       <w:r>
-        <w:t xml:space="preserve">            "price": 3900,</w:t>
-      </w:r>
-    </w:p>
-    <w:p>
-      <w:r>
-        <w:t xml:space="preserve">            "finalPrice": 2184,</w:t>
+        <w:t xml:space="preserve">            "price": 5200,</w:t>
+      </w:r>
+    </w:p>
+    <w:p>
+      <w:r>
+        <w:t xml:space="preserve">            "finalPrice": 2912,</w:t>
       </w:r>
     </w:p>
     <w:p>
@@ -43502,445 +44368,300 @@
     </w:p>
     <w:p>
       <w:r>
+        <w:t xml:space="preserve">            "deposit": 4000,</w:t>
+      </w:r>
+    </w:p>
+    <w:p>
+      <w:r>
+        <w:t xml:space="preserve">            "productType": "ROOM",</w:t>
+      </w:r>
+    </w:p>
+    <w:p>
+      <w:r>
+        <w:t xml:space="preserve">            "productSubtype": "4",</w:t>
+      </w:r>
+    </w:p>
+    <w:p>
+      <w:r>
+        <w:t xml:space="preserve">            "remainedNum": 7,</w:t>
+      </w:r>
+    </w:p>
+    <w:p>
+      <w:r>
+        <w:t xml:space="preserve">            "totalPrice": 0,</w:t>
+      </w:r>
+    </w:p>
+    <w:p>
+      <w:r>
+        <w:rPr>
+          <w:rFonts w:hint="eastAsia"/>
+        </w:rPr>
+        <w:t xml:space="preserve">            "title": "4{0}</w:t>
+      </w:r>
+      <w:r>
+        <w:rPr>
+          <w:rFonts w:hint="eastAsia"/>
+        </w:rPr>
+        <w:t>独立办公室</w:t>
+      </w:r>
+      <w:r>
+        <w:rPr>
+          <w:rFonts w:hint="eastAsia"/>
+        </w:rPr>
+        <w:t>",</w:t>
+      </w:r>
+    </w:p>
+    <w:p>
+      <w:r>
+        <w:rPr>
+          <w:rFonts w:hint="eastAsia"/>
+        </w:rPr>
+        <w:t xml:space="preserve">            "priceTypeStr": "</w:t>
+      </w:r>
+      <w:r>
+        <w:rPr>
+          <w:rFonts w:hint="eastAsia"/>
+        </w:rPr>
+        <w:t>周</w:t>
+      </w:r>
+      <w:r>
+        <w:rPr>
+          <w:rFonts w:hint="eastAsia"/>
+        </w:rPr>
+        <w:t>",</w:t>
+      </w:r>
+    </w:p>
+    <w:p>
+      <w:r>
+        <w:t xml:space="preserve">            "disCount": 0.56</w:t>
+      </w:r>
+    </w:p>
+    <w:p>
+      <w:r>
+        <w:t xml:space="preserve">        },</w:t>
+      </w:r>
+    </w:p>
+    <w:p>
+      <w:r>
+        <w:t xml:space="preserve">        {</w:t>
+      </w:r>
+    </w:p>
+    <w:p>
+      <w:r>
+        <w:t xml:space="preserve">            "priceType": "WEEK",</w:t>
+      </w:r>
+    </w:p>
+    <w:p>
+      <w:r>
+        <w:rPr>
+          <w:rFonts w:hint="eastAsia"/>
+        </w:rPr>
+        <w:t xml:space="preserve">            "strategyName": "</w:t>
+      </w:r>
+      <w:r>
+        <w:rPr>
+          <w:rFonts w:hint="eastAsia"/>
+        </w:rPr>
+        <w:t>望京下单</w:t>
+      </w:r>
+      <w:r>
+        <w:rPr>
+          <w:rFonts w:hint="eastAsia"/>
+        </w:rPr>
+        <w:t>5.6</w:t>
+      </w:r>
+      <w:r>
+        <w:rPr>
+          <w:rFonts w:hint="eastAsia"/>
+        </w:rPr>
+        <w:t>折</w:t>
+      </w:r>
+      <w:r>
+        <w:rPr>
+          <w:rFonts w:hint="eastAsia"/>
+        </w:rPr>
+        <w:t>(2016.2.19-2016.4.1</w:t>
+      </w:r>
+      <w:r>
+        <w:rPr>
+          <w:rFonts w:hint="eastAsia"/>
+        </w:rPr>
+        <w:t>）</w:t>
+      </w:r>
+      <w:r>
+        <w:rPr>
+          <w:rFonts w:hint="eastAsia"/>
+        </w:rPr>
+        <w:t>",</w:t>
+      </w:r>
+    </w:p>
+    <w:p>
+      <w:r>
+        <w:t xml:space="preserve">            "price": 6500,</w:t>
+      </w:r>
+    </w:p>
+    <w:p>
+      <w:r>
+        <w:t xml:space="preserve">            "finalPrice": 3640,</w:t>
+      </w:r>
+    </w:p>
+    <w:p>
+      <w:r>
+        <w:t xml:space="preserve">            "leaseDesc": "",</w:t>
+      </w:r>
+    </w:p>
+    <w:p>
+      <w:r>
+        <w:t xml:space="preserve">            "deposit": 5000,</w:t>
+      </w:r>
+    </w:p>
+    <w:p>
+      <w:r>
+        <w:t xml:space="preserve">            "productType": "ROOM",</w:t>
+      </w:r>
+    </w:p>
+    <w:p>
+      <w:r>
+        <w:t xml:space="preserve">            "productSubtype": "5",</w:t>
+      </w:r>
+    </w:p>
+    <w:p>
+      <w:r>
+        <w:t xml:space="preserve">            "remainedNum": 1,</w:t>
+      </w:r>
+    </w:p>
+    <w:p>
+      <w:r>
+        <w:t xml:space="preserve">            "totalPrice": 0,</w:t>
+      </w:r>
+    </w:p>
+    <w:p>
+      <w:r>
+        <w:rPr>
+          <w:rFonts w:hint="eastAsia"/>
+        </w:rPr>
+        <w:t xml:space="preserve">            "title": "5{0}</w:t>
+      </w:r>
+      <w:r>
+        <w:rPr>
+          <w:rFonts w:hint="eastAsia"/>
+        </w:rPr>
+        <w:t>独立办公室</w:t>
+      </w:r>
+      <w:r>
+        <w:rPr>
+          <w:rFonts w:hint="eastAsia"/>
+        </w:rPr>
+        <w:t>",</w:t>
+      </w:r>
+    </w:p>
+    <w:p>
+      <w:r>
+        <w:rPr>
+          <w:rFonts w:hint="eastAsia"/>
+        </w:rPr>
+        <w:t xml:space="preserve">            "priceTypeStr": "</w:t>
+      </w:r>
+      <w:r>
+        <w:rPr>
+          <w:rFonts w:hint="eastAsia"/>
+        </w:rPr>
+        <w:t>周</w:t>
+      </w:r>
+      <w:r>
+        <w:rPr>
+          <w:rFonts w:hint="eastAsia"/>
+        </w:rPr>
+        <w:t>",</w:t>
+      </w:r>
+    </w:p>
+    <w:p>
+      <w:r>
+        <w:t xml:space="preserve">            "disCount": 0.56</w:t>
+      </w:r>
+    </w:p>
+    <w:p>
+      <w:r>
+        <w:t xml:space="preserve">        },</w:t>
+      </w:r>
+    </w:p>
+    <w:p>
+      <w:r>
+        <w:t xml:space="preserve">        {</w:t>
+      </w:r>
+    </w:p>
+    <w:p>
+      <w:r>
+        <w:t xml:space="preserve">            "priceType": "WEEK",</w:t>
+      </w:r>
+    </w:p>
+    <w:p>
+      <w:r>
+        <w:rPr>
+          <w:rFonts w:hint="eastAsia"/>
+        </w:rPr>
+        <w:t xml:space="preserve">            "strategyName": "</w:t>
+      </w:r>
+      <w:r>
+        <w:rPr>
+          <w:rFonts w:hint="eastAsia"/>
+        </w:rPr>
+        <w:t>望京下单</w:t>
+      </w:r>
+      <w:r>
+        <w:rPr>
+          <w:rFonts w:hint="eastAsia"/>
+        </w:rPr>
+        <w:t>5.6</w:t>
+      </w:r>
+      <w:r>
+        <w:rPr>
+          <w:rFonts w:hint="eastAsia"/>
+        </w:rPr>
+        <w:t>折</w:t>
+      </w:r>
+      <w:r>
+        <w:rPr>
+          <w:rFonts w:hint="eastAsia"/>
+        </w:rPr>
+        <w:t>(2016.2.19-2016.4.1</w:t>
+      </w:r>
+      <w:r>
+        <w:rPr>
+          <w:rFonts w:hint="eastAsia"/>
+        </w:rPr>
+        <w:t>）</w:t>
+      </w:r>
+      <w:r>
+        <w:rPr>
+          <w:rFonts w:hint="eastAsia"/>
+        </w:rPr>
+        <w:t>",</w:t>
+      </w:r>
+    </w:p>
+    <w:p>
+      <w:r>
+        <w:t xml:space="preserve">            "price": 7800,</w:t>
+      </w:r>
+    </w:p>
+    <w:p>
+      <w:r>
+        <w:t xml:space="preserve">            "finalPrice": 4368,</w:t>
+      </w:r>
+    </w:p>
+    <w:p>
+      <w:r>
+        <w:t xml:space="preserve">            "leaseDesc": "",</w:t>
+      </w:r>
+    </w:p>
+    <w:p>
+      <w:r>
+        <w:t xml:space="preserve">            "deposit": 6000,</w:t>
+      </w:r>
+    </w:p>
+    <w:p>
+      <w:r>
         <w:lastRenderedPageBreak/>
-        <w:t xml:space="preserve">            "deposit": 3000,</w:t>
-      </w:r>
-    </w:p>
-    <w:p>
-      <w:r>
-        <w:t xml:space="preserve">            "productType": "ROOM",</w:t>
-      </w:r>
-    </w:p>
-    <w:p>
-      <w:r>
-        <w:t xml:space="preserve">            "productSubtype": "3",</w:t>
-      </w:r>
-    </w:p>
-    <w:p>
-      <w:r>
-        <w:t xml:space="preserve">            "remainedNum": 2,</w:t>
-      </w:r>
-    </w:p>
-    <w:p>
-      <w:r>
-        <w:t xml:space="preserve">            "totalPrice": 0,</w:t>
-      </w:r>
-    </w:p>
-    <w:p>
-      <w:r>
-        <w:rPr>
-          <w:rFonts w:hint="eastAsia"/>
-        </w:rPr>
-        <w:t xml:space="preserve">            "title": "3{0}</w:t>
-      </w:r>
-      <w:r>
-        <w:rPr>
-          <w:rFonts w:hint="eastAsia"/>
-        </w:rPr>
-        <w:t>独立办公室</w:t>
-      </w:r>
-      <w:r>
-        <w:rPr>
-          <w:rFonts w:hint="eastAsia"/>
-        </w:rPr>
-        <w:t>",</w:t>
-      </w:r>
-    </w:p>
-    <w:p>
-      <w:r>
-        <w:rPr>
-          <w:rFonts w:hint="eastAsia"/>
-        </w:rPr>
-        <w:t xml:space="preserve">            "priceTypeStr": "</w:t>
-      </w:r>
-      <w:r>
-        <w:rPr>
-          <w:rFonts w:hint="eastAsia"/>
-        </w:rPr>
-        <w:t>周</w:t>
-      </w:r>
-      <w:r>
-        <w:rPr>
-          <w:rFonts w:hint="eastAsia"/>
-        </w:rPr>
-        <w:t>",</w:t>
-      </w:r>
-    </w:p>
-    <w:p>
-      <w:r>
-        <w:t xml:space="preserve">            "disCount": 0.56</w:t>
-      </w:r>
-    </w:p>
-    <w:p>
-      <w:r>
-        <w:t xml:space="preserve">        },</w:t>
-      </w:r>
-    </w:p>
-    <w:p>
-      <w:r>
-        <w:t xml:space="preserve">        {</w:t>
-      </w:r>
-    </w:p>
-    <w:p>
-      <w:r>
-        <w:t xml:space="preserve">            "priceType": "WEEK",</w:t>
-      </w:r>
-    </w:p>
-    <w:p>
-      <w:r>
-        <w:rPr>
-          <w:rFonts w:hint="eastAsia"/>
-        </w:rPr>
-        <w:t xml:space="preserve">            "strategyName": "</w:t>
-      </w:r>
-      <w:r>
-        <w:rPr>
-          <w:rFonts w:hint="eastAsia"/>
-        </w:rPr>
-        <w:t>望京下单</w:t>
-      </w:r>
-      <w:r>
-        <w:rPr>
-          <w:rFonts w:hint="eastAsia"/>
-        </w:rPr>
-        <w:t>5.6</w:t>
-      </w:r>
-      <w:r>
-        <w:rPr>
-          <w:rFonts w:hint="eastAsia"/>
-        </w:rPr>
-        <w:t>折</w:t>
-      </w:r>
-      <w:r>
-        <w:rPr>
-          <w:rFonts w:hint="eastAsia"/>
-        </w:rPr>
-        <w:t>(2016.2.19-2016.4.1</w:t>
-      </w:r>
-      <w:r>
-        <w:rPr>
-          <w:rFonts w:hint="eastAsia"/>
-        </w:rPr>
-        <w:t>）</w:t>
-      </w:r>
-      <w:r>
-        <w:rPr>
-          <w:rFonts w:hint="eastAsia"/>
-        </w:rPr>
-        <w:t>",</w:t>
-      </w:r>
-    </w:p>
-    <w:p>
-      <w:r>
-        <w:t xml:space="preserve">            "price": 5200,</w:t>
-      </w:r>
-    </w:p>
-    <w:p>
-      <w:r>
-        <w:t xml:space="preserve">            "finalPrice": 2912,</w:t>
-      </w:r>
-    </w:p>
-    <w:p>
-      <w:r>
-        <w:t xml:space="preserve">            "leaseDesc": "",</w:t>
-      </w:r>
-    </w:p>
-    <w:p>
-      <w:r>
-        <w:t xml:space="preserve">            "deposit": 4000,</w:t>
-      </w:r>
-    </w:p>
-    <w:p>
-      <w:r>
-        <w:t xml:space="preserve">            "productType": "ROOM",</w:t>
-      </w:r>
-    </w:p>
-    <w:p>
-      <w:r>
-        <w:t xml:space="preserve">            "productSubtype": "4",</w:t>
-      </w:r>
-    </w:p>
-    <w:p>
-      <w:r>
-        <w:t xml:space="preserve">            "remainedNum": 7,</w:t>
-      </w:r>
-    </w:p>
-    <w:p>
-      <w:r>
-        <w:t xml:space="preserve">            "totalPrice": 0,</w:t>
-      </w:r>
-    </w:p>
-    <w:p>
-      <w:r>
-        <w:rPr>
-          <w:rFonts w:hint="eastAsia"/>
-        </w:rPr>
-        <w:t xml:space="preserve">            "title": "4{0}</w:t>
-      </w:r>
-      <w:r>
-        <w:rPr>
-          <w:rFonts w:hint="eastAsia"/>
-        </w:rPr>
-        <w:t>独立办公室</w:t>
-      </w:r>
-      <w:r>
-        <w:rPr>
-          <w:rFonts w:hint="eastAsia"/>
-        </w:rPr>
-        <w:t>",</w:t>
-      </w:r>
-    </w:p>
-    <w:p>
-      <w:r>
-        <w:rPr>
-          <w:rFonts w:hint="eastAsia"/>
-        </w:rPr>
-        <w:t xml:space="preserve">            "priceTypeStr": "</w:t>
-      </w:r>
-      <w:r>
-        <w:rPr>
-          <w:rFonts w:hint="eastAsia"/>
-        </w:rPr>
-        <w:t>周</w:t>
-      </w:r>
-      <w:r>
-        <w:rPr>
-          <w:rFonts w:hint="eastAsia"/>
-        </w:rPr>
-        <w:t>",</w:t>
-      </w:r>
-    </w:p>
-    <w:p>
-      <w:r>
-        <w:t xml:space="preserve">            "disCount": 0.56</w:t>
-      </w:r>
-    </w:p>
-    <w:p>
-      <w:r>
-        <w:t xml:space="preserve">        },</w:t>
-      </w:r>
-    </w:p>
-    <w:p>
-      <w:r>
-        <w:t xml:space="preserve">        {</w:t>
-      </w:r>
-    </w:p>
-    <w:p>
-      <w:r>
-        <w:t xml:space="preserve">            "priceType": "WEEK",</w:t>
-      </w:r>
-    </w:p>
-    <w:p>
-      <w:r>
-        <w:rPr>
-          <w:rFonts w:hint="eastAsia"/>
-        </w:rPr>
-        <w:t xml:space="preserve">            "strategyName": "</w:t>
-      </w:r>
-      <w:r>
-        <w:rPr>
-          <w:rFonts w:hint="eastAsia"/>
-        </w:rPr>
-        <w:t>望京下单</w:t>
-      </w:r>
-      <w:r>
-        <w:rPr>
-          <w:rFonts w:hint="eastAsia"/>
-        </w:rPr>
-        <w:t>5.6</w:t>
-      </w:r>
-      <w:r>
-        <w:rPr>
-          <w:rFonts w:hint="eastAsia"/>
-        </w:rPr>
-        <w:t>折</w:t>
-      </w:r>
-      <w:r>
-        <w:rPr>
-          <w:rFonts w:hint="eastAsia"/>
-        </w:rPr>
-        <w:t>(2016.2.19-2016.4.1</w:t>
-      </w:r>
-      <w:r>
-        <w:rPr>
-          <w:rFonts w:hint="eastAsia"/>
-        </w:rPr>
-        <w:t>）</w:t>
-      </w:r>
-      <w:r>
-        <w:rPr>
-          <w:rFonts w:hint="eastAsia"/>
-        </w:rPr>
-        <w:t>",</w:t>
-      </w:r>
-    </w:p>
-    <w:p>
-      <w:r>
-        <w:t xml:space="preserve">            "price": 6500,</w:t>
-      </w:r>
-    </w:p>
-    <w:p>
-      <w:r>
-        <w:t xml:space="preserve">            "finalPrice": 3640,</w:t>
-      </w:r>
-    </w:p>
-    <w:p>
-      <w:r>
-        <w:t xml:space="preserve">            "leaseDesc": "",</w:t>
-      </w:r>
-    </w:p>
-    <w:p>
-      <w:r>
-        <w:t xml:space="preserve">            "deposit": 5000,</w:t>
-      </w:r>
-    </w:p>
-    <w:p>
-      <w:r>
-        <w:t xml:space="preserve">            "productType": "ROOM",</w:t>
-      </w:r>
-    </w:p>
-    <w:p>
-      <w:r>
-        <w:t xml:space="preserve">            "productSubtype": "5",</w:t>
-      </w:r>
-    </w:p>
-    <w:p>
-      <w:r>
-        <w:t xml:space="preserve">            "remainedNum": 1,</w:t>
-      </w:r>
-    </w:p>
-    <w:p>
-      <w:r>
-        <w:t xml:space="preserve">            "totalPrice": 0,</w:t>
-      </w:r>
-    </w:p>
-    <w:p>
-      <w:r>
-        <w:rPr>
-          <w:rFonts w:hint="eastAsia"/>
-        </w:rPr>
-        <w:t xml:space="preserve">            "title": "5{0}</w:t>
-      </w:r>
-      <w:r>
-        <w:rPr>
-          <w:rFonts w:hint="eastAsia"/>
-        </w:rPr>
-        <w:t>独立办公室</w:t>
-      </w:r>
-      <w:r>
-        <w:rPr>
-          <w:rFonts w:hint="eastAsia"/>
-        </w:rPr>
-        <w:t>",</w:t>
-      </w:r>
-    </w:p>
-    <w:p>
-      <w:r>
-        <w:rPr>
-          <w:rFonts w:hint="eastAsia"/>
-        </w:rPr>
-        <w:t xml:space="preserve">            "priceTypeStr": "</w:t>
-      </w:r>
-      <w:r>
-        <w:rPr>
-          <w:rFonts w:hint="eastAsia"/>
-        </w:rPr>
-        <w:t>周</w:t>
-      </w:r>
-      <w:r>
-        <w:rPr>
-          <w:rFonts w:hint="eastAsia"/>
-        </w:rPr>
-        <w:t>",</w:t>
-      </w:r>
-    </w:p>
-    <w:p>
-      <w:r>
-        <w:t xml:space="preserve">            "disCount": 0.56</w:t>
-      </w:r>
-    </w:p>
-    <w:p>
-      <w:r>
-        <w:t xml:space="preserve">        },</w:t>
-      </w:r>
-    </w:p>
-    <w:p>
-      <w:r>
-        <w:t xml:space="preserve">        {</w:t>
-      </w:r>
-    </w:p>
-    <w:p>
-      <w:r>
-        <w:t xml:space="preserve">            "priceType": "WEEK",</w:t>
-      </w:r>
-    </w:p>
-    <w:p>
-      <w:r>
-        <w:rPr>
-          <w:rFonts w:hint="eastAsia"/>
-        </w:rPr>
-        <w:t xml:space="preserve">            "strategyName": "</w:t>
-      </w:r>
-      <w:r>
-        <w:rPr>
-          <w:rFonts w:hint="eastAsia"/>
-        </w:rPr>
-        <w:t>望京下单</w:t>
-      </w:r>
-      <w:r>
-        <w:rPr>
-          <w:rFonts w:hint="eastAsia"/>
-        </w:rPr>
-        <w:t>5.6</w:t>
-      </w:r>
-      <w:r>
-        <w:rPr>
-          <w:rFonts w:hint="eastAsia"/>
-        </w:rPr>
-        <w:t>折</w:t>
-      </w:r>
-      <w:r>
-        <w:rPr>
-          <w:rFonts w:hint="eastAsia"/>
-        </w:rPr>
-        <w:t>(2016.2.19-2016.4.1</w:t>
-      </w:r>
-      <w:r>
-        <w:rPr>
-          <w:rFonts w:hint="eastAsia"/>
-        </w:rPr>
-        <w:t>）</w:t>
-      </w:r>
-      <w:r>
-        <w:rPr>
-          <w:rFonts w:hint="eastAsia"/>
-        </w:rPr>
-        <w:t>",</w:t>
-      </w:r>
-    </w:p>
-    <w:p>
-      <w:r>
-        <w:t xml:space="preserve">            "price": 7800,</w:t>
-      </w:r>
-    </w:p>
-    <w:p>
-      <w:r>
-        <w:t xml:space="preserve">            "finalPrice": 4368,</w:t>
-      </w:r>
-    </w:p>
-    <w:p>
-      <w:r>
-        <w:lastRenderedPageBreak/>
-        <w:t xml:space="preserve">            "leaseDesc": "",</w:t>
-      </w:r>
-    </w:p>
-    <w:p>
-      <w:r>
-        <w:t xml:space="preserve">            "deposit": 6000,</w:t>
-      </w:r>
-    </w:p>
-    <w:p>
-      <w:r>
         <w:t xml:space="preserve">            "productType": "ROOM",</w:t>
       </w:r>
     </w:p>
@@ -46144,7 +46865,7 @@
 </file>
 
 <file path=customXml/itemProps2.xml><?xml version="1.0" encoding="utf-8"?>
-<ds:datastoreItem xmlns:ds="http://schemas.openxmlformats.org/officeDocument/2006/customXml" ds:itemID="{125C3D10-3018-4E6D-804D-0CBA09BCC302}">
+<ds:datastoreItem xmlns:ds="http://schemas.openxmlformats.org/officeDocument/2006/customXml" ds:itemID="{9F11EF73-6DDF-4A17-BB9B-7A023B00108F}">
   <ds:schemaRefs>
     <ds:schemaRef ds:uri="http://schemas.openxmlformats.org/officeDocument/2006/bibliography"/>
   </ds:schemaRefs>

</xml_diff>

<commit_message>
add coupon list api
</commit_message>
<xml_diff>
--- a/rebates-doc/rebates-api.docx
+++ b/rebates-doc/rebates-api.docx
@@ -784,36 +784,67 @@
         <w:rPr>
           <w:rFonts w:hint="eastAsia"/>
         </w:rPr>
-        <w:t>新建</w:t>
+        <w:t>新建券订单接口</w:t>
+      </w:r>
+    </w:p>
+    <w:p>
+      <w:r>
+        <w:t>U</w:t>
       </w:r>
       <w:r>
         <w:rPr>
           <w:rFonts w:hint="eastAsia"/>
         </w:rPr>
-        <w:t>券</w:t>
+        <w:t>ri</w:t>
       </w:r>
       <w:r>
         <w:rPr>
           <w:rFonts w:hint="eastAsia"/>
         </w:rPr>
-        <w:t>订单接口</w:t>
-      </w:r>
-    </w:p>
-    <w:p>
-      <w:r>
-        <w:t>U</w:t>
+        <w:t>：</w:t>
+      </w:r>
+      <w:r>
+        <w:t>/</w:t>
+      </w:r>
+      <w:r>
+        <w:t>order/create</w:t>
+      </w:r>
+    </w:p>
+    <w:p>
+      <w:r>
+        <w:t>M</w:t>
       </w:r>
       <w:r>
         <w:rPr>
           <w:rFonts w:hint="eastAsia"/>
         </w:rPr>
-        <w:t>ri</w:t>
-      </w:r>
+        <w:t xml:space="preserve">ethod: </w:t>
+      </w:r>
+      <w:r>
+        <w:t>POST</w:t>
+      </w:r>
+    </w:p>
+    <w:p>
       <w:r>
         <w:rPr>
           <w:rFonts w:hint="eastAsia"/>
         </w:rPr>
-        <w:t>：</w:t>
+        <w:t>url</w:t>
+      </w:r>
+      <w:r>
+        <w:rPr>
+          <w:rFonts w:hint="eastAsia"/>
+        </w:rPr>
+        <w:t>示例：</w:t>
+      </w:r>
+      <w:r>
+        <w:t>http://127.0.0.1:8080/rebates-web/</w:t>
+      </w:r>
+      <w:r>
+        <w:rPr>
+          <w:rFonts w:hint="eastAsia"/>
+        </w:rPr>
+        <w:t>ajax</w:t>
       </w:r>
       <w:r>
         <w:t>/</w:t>
@@ -821,54 +852,74 @@
       <w:r>
         <w:t>order/create</w:t>
       </w:r>
-    </w:p>
-    <w:p>
-      <w:r>
-        <w:t>M</w:t>
-      </w:r>
       <w:r>
         <w:rPr>
           <w:rFonts w:hint="eastAsia"/>
         </w:rPr>
-        <w:t xml:space="preserve">ethod: </w:t>
-      </w:r>
-      <w:r>
-        <w:t>POST</w:t>
-      </w:r>
-    </w:p>
-    <w:p>
+        <w:t>_coupon</w:t>
+      </w:r>
+    </w:p>
+    <w:p/>
+    <w:p>
+      <w:pPr>
+        <w:rPr>
+          <w:b/>
+        </w:rPr>
+      </w:pPr>
       <w:r>
         <w:rPr>
           <w:rFonts w:hint="eastAsia"/>
-        </w:rPr>
-        <w:t>url</w:t>
+          <w:b/>
+        </w:rPr>
+        <w:t>要求</w:t>
       </w:r>
       <w:r>
         <w:rPr>
           <w:rFonts w:hint="eastAsia"/>
-        </w:rPr>
-        <w:t>示例：</w:t>
-      </w:r>
-      <w:r>
-        <w:t>http://127.0.0.1:8080/rebates-web/</w:t>
-      </w:r>
+          <w:b/>
+        </w:rPr>
+        <w:t>:</w:t>
+      </w:r>
+    </w:p>
+    <w:p>
       <w:r>
         <w:rPr>
           <w:rFonts w:hint="eastAsia"/>
         </w:rPr>
-        <w:t>ajax</w:t>
-      </w:r>
-      <w:r>
-        <w:t>/</w:t>
-      </w:r>
-      <w:r>
-        <w:t>order/create</w:t>
+        <w:t>必须登陆</w:t>
       </w:r>
       <w:r>
         <w:rPr>
           <w:rFonts w:hint="eastAsia"/>
         </w:rPr>
-        <w:t>_coupon</w:t>
+        <w:t>,</w:t>
+      </w:r>
+      <w:r>
+        <w:t>cookie</w:t>
+      </w:r>
+      <w:r>
+        <w:rPr>
+          <w:rFonts w:hint="eastAsia"/>
+        </w:rPr>
+        <w:t>中有</w:t>
+      </w:r>
+      <w:r>
+        <w:t>user_token=</w:t>
+      </w:r>
+      <w:r>
+        <w:t>”</w:t>
+      </w:r>
+      <w:r>
+        <w:t>12345678</w:t>
+      </w:r>
+      <w:r>
+        <w:t>”</w:t>
+      </w:r>
+      <w:r>
+        <w:rPr>
+          <w:rFonts w:hint="eastAsia"/>
+        </w:rPr>
+        <w:t>，否则接口返回“未登陆”错误。</w:t>
       </w:r>
     </w:p>
     <w:p/>
@@ -883,231 +934,163 @@
           <w:rFonts w:hint="eastAsia"/>
           <w:b/>
         </w:rPr>
-        <w:t>要求</w:t>
-      </w:r>
+        <w:t>输入参数</w:t>
+      </w:r>
+    </w:p>
+    <w:p>
+      <w:pPr>
+        <w:rPr>
+          <w:b/>
+        </w:rPr>
+      </w:pPr>
       <w:r>
         <w:rPr>
           <w:rFonts w:hint="eastAsia"/>
           <w:b/>
         </w:rPr>
+        <w:t xml:space="preserve">HTTP </w:t>
+      </w:r>
+      <w:r>
+        <w:rPr>
+          <w:b/>
+        </w:rPr>
+        <w:t>Header:</w:t>
+      </w:r>
+    </w:p>
+    <w:p>
+      <w:r>
+        <w:t>Content-Type</w:t>
+      </w:r>
+      <w:r>
+        <w:t>=</w:t>
+      </w:r>
+      <w:r>
+        <w:t>application/json</w:t>
+      </w:r>
+    </w:p>
+    <w:p/>
+    <w:p>
+      <w:pPr>
+        <w:rPr>
+          <w:b/>
+        </w:rPr>
+      </w:pPr>
+      <w:r>
+        <w:rPr>
+          <w:b/>
+        </w:rPr>
+        <w:t>Json body</w:t>
+      </w:r>
+      <w:r>
+        <w:rPr>
+          <w:rFonts w:hint="eastAsia"/>
+          <w:b/>
+        </w:rPr>
+        <w:t>实例</w:t>
+      </w:r>
+      <w:r>
+        <w:rPr>
+          <w:b/>
+        </w:rPr>
         <w:t>:</w:t>
       </w:r>
     </w:p>
     <w:p>
       <w:r>
+        <w:t>{"customerMobile":"13521200370",</w:t>
+      </w:r>
+    </w:p>
+    <w:p>
+      <w:r>
         <w:rPr>
           <w:rFonts w:hint="eastAsia"/>
         </w:rPr>
-        <w:t>必须登陆</w:t>
+        <w:t xml:space="preserve"> "customerName":"</w:t>
       </w:r>
       <w:r>
         <w:rPr>
           <w:rFonts w:hint="eastAsia"/>
         </w:rPr>
+        <w:t>徐锡明</w:t>
+      </w:r>
+      <w:r>
+        <w:rPr>
+          <w:rFonts w:hint="eastAsia"/>
+        </w:rPr>
+        <w:t>",</w:t>
+      </w:r>
+    </w:p>
+    <w:p>
+      <w:r>
+        <w:t xml:space="preserve"> "customerCompany":"soho china",</w:t>
+      </w:r>
+    </w:p>
+    <w:p>
+      <w:r>
+        <w:t xml:space="preserve"> "customerAlipay":"xxm@china.com",</w:t>
+      </w:r>
+    </w:p>
+    <w:p>
+      <w:r>
+        <w:t xml:space="preserve"> "</w:t>
+      </w:r>
+      <w:r>
+        <w:t>couponO</w:t>
+      </w:r>
+      <w:r>
+        <w:t>rderItems":[</w:t>
+      </w:r>
+    </w:p>
+    <w:p>
+      <w:r>
+        <w:t xml:space="preserve">    {"</w:t>
+      </w:r>
+      <w:r>
+        <w:t>couponId</w:t>
+      </w:r>
+      <w:r>
+        <w:t>":</w:t>
+      </w:r>
+      <w:r>
+        <w:t>3</w:t>
+      </w:r>
+      <w:r>
         <w:t>,</w:t>
       </w:r>
-      <w:r>
-        <w:t>cookie</w:t>
+    </w:p>
+    <w:p>
+      <w:r>
+        <w:t xml:space="preserve">      "</w:t>
+      </w:r>
+      <w:r>
+        <w:t>amount</w:t>
+      </w:r>
+      <w:r>
+        <w:t>":6</w:t>
+      </w:r>
+      <w:r>
+        <w:t>,</w:t>
+      </w:r>
+    </w:p>
+    <w:p>
+      <w:r>
+        <w:t xml:space="preserve">      "</w:t>
+      </w:r>
+      <w:r>
+        <w:t>price":200</w:t>
       </w:r>
       <w:r>
         <w:rPr>
           <w:rFonts w:hint="eastAsia"/>
         </w:rPr>
-        <w:t>中有</w:t>
-      </w:r>
-      <w:r>
-        <w:t>user_token=</w:t>
-      </w:r>
-      <w:r>
-        <w:t>”</w:t>
-      </w:r>
-      <w:r>
-        <w:t>12345678</w:t>
-      </w:r>
-      <w:r>
-        <w:t>”</w:t>
-      </w:r>
-      <w:r>
-        <w:rPr>
-          <w:rFonts w:hint="eastAsia"/>
-        </w:rPr>
-        <w:t>，否则接口返回“未登陆”错误。</w:t>
-      </w:r>
-    </w:p>
-    <w:p/>
-    <w:p>
-      <w:pPr>
-        <w:rPr>
-          <w:b/>
-        </w:rPr>
-      </w:pPr>
-      <w:r>
-        <w:rPr>
-          <w:rFonts w:hint="eastAsia"/>
-          <w:b/>
-        </w:rPr>
-        <w:t>输入参数</w:t>
-      </w:r>
-    </w:p>
-    <w:p>
-      <w:pPr>
-        <w:rPr>
-          <w:b/>
-        </w:rPr>
-      </w:pPr>
-      <w:r>
-        <w:rPr>
-          <w:rFonts w:hint="eastAsia"/>
-          <w:b/>
-        </w:rPr>
-        <w:t xml:space="preserve">HTTP </w:t>
-      </w:r>
-      <w:r>
-        <w:rPr>
-          <w:b/>
-        </w:rPr>
-        <w:t>Header:</w:t>
-      </w:r>
-    </w:p>
-    <w:p>
-      <w:r>
-        <w:t>Content-Type</w:t>
-      </w:r>
-      <w:r>
-        <w:t>=</w:t>
-      </w:r>
-      <w:r>
-        <w:t>application/json</w:t>
-      </w:r>
-    </w:p>
-    <w:p/>
-    <w:p>
-      <w:pPr>
-        <w:rPr>
-          <w:b/>
-        </w:rPr>
-      </w:pPr>
-      <w:r>
-        <w:rPr>
-          <w:b/>
-        </w:rPr>
-        <w:t>Json body</w:t>
-      </w:r>
-      <w:r>
-        <w:rPr>
-          <w:rFonts w:hint="eastAsia"/>
-          <w:b/>
-        </w:rPr>
-        <w:t>实例</w:t>
-      </w:r>
-      <w:r>
-        <w:rPr>
-          <w:b/>
-        </w:rPr>
-        <w:t>:</w:t>
-      </w:r>
-    </w:p>
-    <w:p>
-      <w:r>
-        <w:t>{"customerMobile":"13521200370",</w:t>
-      </w:r>
-    </w:p>
-    <w:p>
-      <w:r>
-        <w:rPr>
-          <w:rFonts w:hint="eastAsia"/>
-        </w:rPr>
-        <w:t xml:space="preserve"> "customerName":"</w:t>
-      </w:r>
-      <w:r>
-        <w:rPr>
-          <w:rFonts w:hint="eastAsia"/>
-        </w:rPr>
-        <w:t>徐锡明</w:t>
-      </w:r>
-      <w:r>
-        <w:rPr>
-          <w:rFonts w:hint="eastAsia"/>
-        </w:rPr>
-        <w:t>",</w:t>
-      </w:r>
-    </w:p>
-    <w:p>
-      <w:r>
-        <w:t xml:space="preserve"> "customerCompany":"soho china",</w:t>
-      </w:r>
-    </w:p>
-    <w:p>
-      <w:pPr>
-        <w:rPr>
-          <w:rFonts w:hint="eastAsia"/>
-        </w:rPr>
-      </w:pPr>
-      <w:r>
-        <w:t xml:space="preserve"> "customerAlipay":"xxm@china.com",</w:t>
-      </w:r>
-    </w:p>
-    <w:p>
-      <w:r>
-        <w:t xml:space="preserve"> "</w:t>
-      </w:r>
-      <w:r>
-        <w:t>couponO</w:t>
-      </w:r>
-      <w:r>
-        <w:t>rderItems":[</w:t>
-      </w:r>
-    </w:p>
-    <w:p>
-      <w:r>
-        <w:t xml:space="preserve">    {"</w:t>
-      </w:r>
-      <w:r>
-        <w:t>couponId</w:t>
-      </w:r>
-      <w:r>
-        <w:t>":</w:t>
-      </w:r>
-      <w:r>
-        <w:t>3</w:t>
-      </w:r>
-      <w:r>
         <w:t>,</w:t>
       </w:r>
-    </w:p>
-    <w:p>
-      <w:r>
-        <w:t xml:space="preserve">      "</w:t>
-      </w:r>
-      <w:r>
-        <w:t>amount</w:t>
-      </w:r>
-      <w:r>
-        <w:t>":6</w:t>
-      </w:r>
-      <w:r>
-        <w:t>,</w:t>
-      </w:r>
-    </w:p>
-    <w:p>
-      <w:r>
-        <w:t xml:space="preserve">      "</w:t>
-      </w:r>
-      <w:r>
-        <w:t>price":200</w:t>
-      </w:r>
-    </w:p>
-    <w:p>
-      <w:pPr>
-        <w:rPr>
-          <w:rFonts w:hint="eastAsia"/>
-        </w:rPr>
-      </w:pPr>
+      <w:bookmarkStart w:id="0" w:name="_GoBack"/>
+      <w:bookmarkEnd w:id="0"/>
+    </w:p>
+    <w:p>
       <w:r>
         <w:t xml:space="preserve">     "</w:t>
-      </w:r>
-      <w:r>
-        <w:t xml:space="preserve"> </w:t>
       </w:r>
       <w:r>
         <w:t>giftCouponId</w:t>
@@ -1147,8 +1130,6 @@
         </w:rPr>
         <w:t>正确输出示例：</w:t>
       </w:r>
-      <w:bookmarkStart w:id="0" w:name="_GoBack"/>
-      <w:bookmarkEnd w:id="0"/>
     </w:p>
     <w:p>
       <w:pPr>
@@ -1491,13 +1472,7 @@
         <w:t>}</w:t>
       </w:r>
     </w:p>
-    <w:p>
-      <w:pPr>
-        <w:rPr>
-          <w:rFonts w:hint="eastAsia"/>
-        </w:rPr>
-      </w:pPr>
-    </w:p>
+    <w:p/>
     <w:p>
       <w:pPr>
         <w:pStyle w:val="2"/>
@@ -46865,7 +46840,7 @@
 </file>
 
 <file path=customXml/itemProps2.xml><?xml version="1.0" encoding="utf-8"?>
-<ds:datastoreItem xmlns:ds="http://schemas.openxmlformats.org/officeDocument/2006/customXml" ds:itemID="{9F11EF73-6DDF-4A17-BB9B-7A023B00108F}">
+<ds:datastoreItem xmlns:ds="http://schemas.openxmlformats.org/officeDocument/2006/customXml" ds:itemID="{C72C18ED-0D81-4759-8700-CE68B5FFC2B4}">
   <ds:schemaRefs>
     <ds:schemaRef ds:uri="http://schemas.openxmlformats.org/officeDocument/2006/bibliography"/>
   </ds:schemaRefs>

</xml_diff>

<commit_message>
add most recent bonus api
</commit_message>
<xml_diff>
--- a/rebates-doc/rebates-api.docx
+++ b/rebates-doc/rebates-api.docx
@@ -45360,19 +45360,132 @@
           <w:rFonts w:hint="eastAsia"/>
         </w:rPr>
         <w:lastRenderedPageBreak/>
-        <w:t>获</w:t>
+        <w:t>获当前系统返利率接口</w:t>
+      </w:r>
+    </w:p>
+    <w:p>
+      <w:r>
+        <w:t>U</w:t>
       </w:r>
       <w:r>
         <w:rPr>
           <w:rFonts w:hint="eastAsia"/>
         </w:rPr>
-        <w:t>当前系统返利率</w:t>
+        <w:t>ri</w:t>
       </w:r>
       <w:r>
         <w:rPr>
           <w:rFonts w:hint="eastAsia"/>
         </w:rPr>
-        <w:t>接口</w:t>
+        <w:t>：</w:t>
+      </w:r>
+      <w:r>
+        <w:rPr>
+          <w:rFonts w:hint="eastAsia"/>
+        </w:rPr>
+        <w:t>/ajax</w:t>
+      </w:r>
+      <w:r>
+        <w:t>/</w:t>
+      </w:r>
+      <w:r>
+        <w:rPr>
+          <w:rFonts w:hint="eastAsia"/>
+        </w:rPr>
+        <w:t>info</w:t>
+      </w:r>
+      <w:r>
+        <w:t>/rebates_ratio</w:t>
+      </w:r>
+    </w:p>
+    <w:p>
+      <w:r>
+        <w:t>M</w:t>
+      </w:r>
+      <w:r>
+        <w:rPr>
+          <w:rFonts w:hint="eastAsia"/>
+        </w:rPr>
+        <w:t xml:space="preserve">ethod: </w:t>
+      </w:r>
+      <w:r>
+        <w:t>GET</w:t>
+      </w:r>
+    </w:p>
+    <w:p>
+      <w:r>
+        <w:rPr>
+          <w:rFonts w:hint="eastAsia"/>
+        </w:rPr>
+        <w:t>url</w:t>
+      </w:r>
+      <w:r>
+        <w:rPr>
+          <w:rFonts w:hint="eastAsia"/>
+        </w:rPr>
+        <w:t>示例：</w:t>
+      </w:r>
+      <w:r>
+        <w:t>http://127.0.0.1:8080/rebates-web/</w:t>
+      </w:r>
+      <w:r>
+        <w:t>ajax/</w:t>
+      </w:r>
+      <w:r>
+        <w:rPr>
+          <w:rFonts w:hint="eastAsia"/>
+        </w:rPr>
+        <w:t xml:space="preserve"> </w:t>
+      </w:r>
+      <w:r>
+        <w:rPr>
+          <w:rFonts w:hint="eastAsia"/>
+        </w:rPr>
+        <w:t>info</w:t>
+      </w:r>
+      <w:r>
+        <w:t>/rebates_ratio</w:t>
+      </w:r>
+    </w:p>
+    <w:p/>
+    <w:p>
+      <w:pPr>
+        <w:pStyle w:val="HTML"/>
+        <w:rPr>
+          <w:color w:val="000000"/>
+        </w:rPr>
+      </w:pPr>
+      <w:r>
+        <w:rPr>
+          <w:color w:val="000000"/>
+        </w:rPr>
+        <w:t>{"errMsg":"success","errCode":0,"data":{"ratio":"4%"}}</w:t>
+      </w:r>
+    </w:p>
+    <w:p/>
+    <w:p/>
+    <w:p>
+      <w:pPr>
+        <w:pStyle w:val="2"/>
+        <w:spacing w:line="276" w:lineRule="auto"/>
+      </w:pPr>
+      <w:r>
+        <w:rPr>
+          <w:rFonts w:hint="eastAsia"/>
+        </w:rPr>
+        <w:t>获取</w:t>
+      </w:r>
+      <w:r>
+        <w:rPr>
+          <w:rFonts w:hint="eastAsia"/>
+        </w:rPr>
+        <w:t>最新返利</w:t>
+      </w:r>
+      <w:r>
+        <w:rPr>
+          <w:rFonts w:hint="eastAsia"/>
+        </w:rPr>
+        <w:t>列表接口</w:t>
       </w:r>
     </w:p>
     <w:p>
@@ -45401,30 +45514,35 @@
         <w:t>/</w:t>
       </w:r>
       <w:r>
+        <w:t>bonus</w:t>
+      </w:r>
+      <w:r>
+        <w:t>/</w:t>
+      </w:r>
+      <w:r>
+        <w:t>most_recent_list</w:t>
+      </w:r>
+    </w:p>
+    <w:p>
+      <w:r>
+        <w:t>M</w:t>
+      </w:r>
+      <w:r>
         <w:rPr>
           <w:rFonts w:hint="eastAsia"/>
         </w:rPr>
-        <w:t>info</w:t>
-      </w:r>
-      <w:r>
-        <w:t>/rebates_ratio</w:t>
-      </w:r>
-    </w:p>
-    <w:p>
-      <w:r>
-        <w:t>M</w:t>
-      </w:r>
-      <w:r>
+        <w:t xml:space="preserve">ethod: </w:t>
+      </w:r>
+      <w:r>
+        <w:t>GET</w:t>
+      </w:r>
+    </w:p>
+    <w:p>
+      <w:pPr>
         <w:rPr>
           <w:rFonts w:hint="eastAsia"/>
         </w:rPr>
-        <w:t xml:space="preserve">ethod: </w:t>
-      </w:r>
-      <w:r>
-        <w:t>GET</w:t>
-      </w:r>
-    </w:p>
-    <w:p>
+      </w:pPr>
       <w:r>
         <w:rPr>
           <w:rFonts w:hint="eastAsia"/>
@@ -45441,48 +45559,279 @@
         <w:t>http://127.0.0.1:8080/rebates-web/</w:t>
       </w:r>
       <w:r>
-        <w:t>ajax/</w:t>
-      </w:r>
-      <w:r>
         <w:rPr>
           <w:rFonts w:hint="eastAsia"/>
         </w:rPr>
+        <w:t>ajax</w:t>
+      </w:r>
+      <w:r>
+        <w:t>/bonus/</w:t>
+      </w:r>
+      <w:r>
+        <w:t>most_recent_list</w:t>
+      </w:r>
+    </w:p>
+    <w:p>
+      <w:r>
+        <w:t>{</w:t>
+      </w:r>
+    </w:p>
+    <w:p>
+      <w:r>
+        <w:t xml:space="preserve">    "errMsg": "success",</w:t>
+      </w:r>
+    </w:p>
+    <w:p>
+      <w:r>
+        <w:t xml:space="preserve">    "errCode": 0,</w:t>
+      </w:r>
+    </w:p>
+    <w:p>
+      <w:r>
+        <w:t xml:space="preserve">    "data": [</w:t>
+      </w:r>
+    </w:p>
+    <w:p>
+      <w:r>
+        <w:t xml:space="preserve">        {</w:t>
+      </w:r>
+    </w:p>
+    <w:p>
+      <w:r>
+        <w:t xml:space="preserve">            "</w:t>
+      </w:r>
+      <w:r>
+        <w:t>customerName</w:t>
+      </w:r>
+      <w:r>
         <w:t xml:space="preserve"> </w:t>
       </w:r>
       <w:r>
+        <w:t>": "</w:t>
+      </w:r>
+      <w:r>
         <w:rPr>
           <w:rFonts w:hint="eastAsia"/>
         </w:rPr>
-        <w:t>info</w:t>
-      </w:r>
-      <w:r>
-        <w:t>/rebates_ratio</w:t>
+        <w:t>张三</w:t>
+      </w:r>
+      <w:r>
+        <w:t>",</w:t>
+      </w:r>
+    </w:p>
+    <w:p>
+      <w:r>
+        <w:rPr>
+          <w:rFonts w:hint="eastAsia"/>
+        </w:rPr>
+        <w:t xml:space="preserve">            "</w:t>
+      </w:r>
+      <w:r>
+        <w:t>customerMobile</w:t>
+      </w:r>
+      <w:r>
+        <w:rPr>
+          <w:rFonts w:hint="eastAsia"/>
+        </w:rPr>
+        <w:t xml:space="preserve"> </w:t>
+      </w:r>
+      <w:r>
+        <w:rPr>
+          <w:rFonts w:hint="eastAsia"/>
+        </w:rPr>
+        <w:t>": "</w:t>
+      </w:r>
+      <w:r>
+        <w:rPr>
+          <w:rFonts w:hint="eastAsia"/>
+        </w:rPr>
+        <w:t>1</w:t>
+      </w:r>
+      <w:r>
+        <w:t>3333333333</w:t>
+      </w:r>
+      <w:r>
+        <w:rPr>
+          <w:rFonts w:hint="eastAsia"/>
+        </w:rPr>
+        <w:t>",</w:t>
+      </w:r>
+    </w:p>
+    <w:p>
+      <w:r>
+        <w:t xml:space="preserve">            "</w:t>
+      </w:r>
+      <w:r>
+        <w:t>lastUpdateTime</w:t>
+      </w:r>
+      <w:r>
+        <w:t xml:space="preserve"> </w:t>
+      </w:r>
+      <w:r>
+        <w:t xml:space="preserve">": </w:t>
+      </w:r>
+      <w:r>
+        <w:t>“2016-06-29 12:11:11”</w:t>
+      </w:r>
+      <w:r>
+        <w:t>,</w:t>
+      </w:r>
+    </w:p>
+    <w:p>
+      <w:pPr>
+        <w:rPr>
+          <w:rFonts w:hint="eastAsia"/>
+        </w:rPr>
+      </w:pPr>
+      <w:r>
+        <w:t xml:space="preserve">            "</w:t>
+      </w:r>
+      <w:r>
+        <w:t>rebatesAmount</w:t>
+      </w:r>
+      <w:r>
+        <w:t xml:space="preserve"> ": 560</w:t>
+      </w:r>
+    </w:p>
+    <w:p>
+      <w:r>
+        <w:t xml:space="preserve">        },</w:t>
+      </w:r>
+    </w:p>
+    <w:p>
+      <w:r>
+        <w:t xml:space="preserve">        {</w:t>
+      </w:r>
+    </w:p>
+    <w:p>
+      <w:r>
+        <w:t xml:space="preserve">            "</w:t>
+      </w:r>
+      <w:r>
+        <w:t>customerName</w:t>
+      </w:r>
+      <w:r>
+        <w:t xml:space="preserve"> ": "</w:t>
+      </w:r>
+      <w:r>
+        <w:rPr>
+          <w:rFonts w:hint="eastAsia"/>
+        </w:rPr>
+        <w:t>李四</w:t>
+      </w:r>
+      <w:r>
+        <w:t>",</w:t>
+      </w:r>
+    </w:p>
+    <w:p>
+      <w:r>
+        <w:rPr>
+          <w:rFonts w:hint="eastAsia"/>
+        </w:rPr>
+        <w:t xml:space="preserve">            "</w:t>
+      </w:r>
+      <w:r>
+        <w:t>cust</w:t>
       </w:r>
       <w:bookmarkStart w:id="0" w:name="_GoBack"/>
       <w:bookmarkEnd w:id="0"/>
-    </w:p>
-    <w:p>
-      <w:pPr>
+      <w:r>
+        <w:t>omerMobile</w:t>
+      </w:r>
+      <w:r>
         <w:rPr>
           <w:rFonts w:hint="eastAsia"/>
         </w:rPr>
-      </w:pPr>
-    </w:p>
-    <w:p>
-      <w:pPr>
-        <w:pStyle w:val="HTML"/>
-        <w:rPr>
-          <w:color w:val="000000"/>
-        </w:rPr>
-      </w:pPr>
-      <w:r>
-        <w:rPr>
-          <w:color w:val="000000"/>
-        </w:rPr>
-        <w:t>{"errMsg":"success","errCode":0,"data":{"ratio":"4%"}}</w:t>
-      </w:r>
-    </w:p>
-    <w:p/>
+        <w:t xml:space="preserve"> ": "1</w:t>
+      </w:r>
+      <w:r>
+        <w:t>33333333</w:t>
+      </w:r>
+      <w:r>
+        <w:rPr>
+          <w:rFonts w:hint="eastAsia"/>
+        </w:rPr>
+        <w:t>88</w:t>
+      </w:r>
+      <w:r>
+        <w:rPr>
+          <w:rFonts w:hint="eastAsia"/>
+        </w:rPr>
+        <w:t>",</w:t>
+      </w:r>
+    </w:p>
+    <w:p>
+      <w:r>
+        <w:t xml:space="preserve">            "</w:t>
+      </w:r>
+      <w:r>
+        <w:t>lastUpdateTime</w:t>
+      </w:r>
+      <w:r>
+        <w:t xml:space="preserve"> ": “2016-06-29 12:11:11”,</w:t>
+      </w:r>
+    </w:p>
+    <w:p>
+      <w:pPr>
+        <w:rPr>
+          <w:rFonts w:hint="eastAsia"/>
+        </w:rPr>
+      </w:pPr>
+      <w:r>
+        <w:t xml:space="preserve">            "</w:t>
+      </w:r>
+      <w:r>
+        <w:t>rebatesAmount</w:t>
+      </w:r>
+      <w:r>
+        <w:t xml:space="preserve"> </w:t>
+      </w:r>
+      <w:r>
+        <w:t>": 56</w:t>
+      </w:r>
+      <w:r>
+        <w:rPr>
+          <w:rFonts w:hint="eastAsia"/>
+        </w:rPr>
+        <w:t>5</w:t>
+      </w:r>
+    </w:p>
+    <w:p>
+      <w:pPr>
+        <w:rPr>
+          <w:rFonts w:hint="eastAsia"/>
+        </w:rPr>
+      </w:pPr>
+      <w:r>
+        <w:t xml:space="preserve"> </w:t>
+      </w:r>
+      <w:r>
+        <w:t xml:space="preserve">       </w:t>
+      </w:r>
+      <w:r>
+        <w:rPr>
+          <w:rFonts w:hint="eastAsia"/>
+        </w:rPr>
+        <w:t>}</w:t>
+      </w:r>
+    </w:p>
+    <w:p>
+      <w:r>
+        <w:t xml:space="preserve">    ]</w:t>
+      </w:r>
+    </w:p>
+    <w:p>
+      <w:r>
+        <w:t>}</w:t>
+      </w:r>
+    </w:p>
+    <w:p>
+      <w:pPr>
+        <w:rPr>
+          <w:rFonts w:hint="eastAsia"/>
+        </w:rPr>
+      </w:pPr>
+    </w:p>
     <w:sectPr>
       <w:pgSz w:w="11906" w:h="16838"/>
       <w:pgMar w:top="1440" w:right="1800" w:bottom="1440" w:left="1800" w:header="851" w:footer="992" w:gutter="0"/>
@@ -47464,7 +47813,7 @@
 </file>
 
 <file path=customXml/itemProps2.xml><?xml version="1.0" encoding="utf-8"?>
-<ds:datastoreItem xmlns:ds="http://schemas.openxmlformats.org/officeDocument/2006/customXml" ds:itemID="{A9BC78DB-73E8-4CC1-B39C-7F95B9859069}">
+<ds:datastoreItem xmlns:ds="http://schemas.openxmlformats.org/officeDocument/2006/customXml" ds:itemID="{0B37B32B-A8AF-43C5-B1DD-8548F0B0FAB0}">
   <ds:schemaRefs>
     <ds:schemaRef ds:uri="http://schemas.openxmlformats.org/officeDocument/2006/bibliography"/>
   </ds:schemaRefs>

</xml_diff>

<commit_message>
add my order list api
</commit_message>
<xml_diff>
--- a/rebates-doc/rebates-api.docx
+++ b/rebates-doc/rebates-api.docx
@@ -45473,13 +45473,326 @@
         <w:rPr>
           <w:rFonts w:hint="eastAsia"/>
         </w:rPr>
+        <w:t>获取最新返利列表接口</w:t>
+      </w:r>
+    </w:p>
+    <w:p>
+      <w:r>
+        <w:t>U</w:t>
+      </w:r>
+      <w:r>
+        <w:rPr>
+          <w:rFonts w:hint="eastAsia"/>
+        </w:rPr>
+        <w:t>ri</w:t>
+      </w:r>
+      <w:r>
+        <w:rPr>
+          <w:rFonts w:hint="eastAsia"/>
+        </w:rPr>
+        <w:t>：</w:t>
+      </w:r>
+      <w:r>
+        <w:rPr>
+          <w:rFonts w:hint="eastAsia"/>
+        </w:rPr>
+        <w:t>/ajax</w:t>
+      </w:r>
+      <w:r>
+        <w:t>/</w:t>
+      </w:r>
+      <w:r>
+        <w:t>bonus</w:t>
+      </w:r>
+      <w:r>
+        <w:t>/</w:t>
+      </w:r>
+      <w:r>
+        <w:t>most_recent_list</w:t>
+      </w:r>
+    </w:p>
+    <w:p>
+      <w:r>
+        <w:t>M</w:t>
+      </w:r>
+      <w:r>
+        <w:rPr>
+          <w:rFonts w:hint="eastAsia"/>
+        </w:rPr>
+        <w:t xml:space="preserve">ethod: </w:t>
+      </w:r>
+      <w:r>
+        <w:t>GET</w:t>
+      </w:r>
+    </w:p>
+    <w:p>
+      <w:r>
+        <w:rPr>
+          <w:rFonts w:hint="eastAsia"/>
+        </w:rPr>
+        <w:t>url</w:t>
+      </w:r>
+      <w:r>
+        <w:rPr>
+          <w:rFonts w:hint="eastAsia"/>
+        </w:rPr>
+        <w:t>示例：</w:t>
+      </w:r>
+      <w:r>
+        <w:t>http://127.0.0.1:8080/rebates-web/</w:t>
+      </w:r>
+      <w:r>
+        <w:rPr>
+          <w:rFonts w:hint="eastAsia"/>
+        </w:rPr>
+        <w:t>ajax</w:t>
+      </w:r>
+      <w:r>
+        <w:t>/bonus/</w:t>
+      </w:r>
+      <w:r>
+        <w:t>most_recent_list</w:t>
+      </w:r>
+    </w:p>
+    <w:p>
+      <w:r>
+        <w:t>{</w:t>
+      </w:r>
+    </w:p>
+    <w:p>
+      <w:r>
+        <w:t xml:space="preserve">    "errMsg": "success",</w:t>
+      </w:r>
+    </w:p>
+    <w:p>
+      <w:r>
+        <w:t xml:space="preserve">    "errCode": 0,</w:t>
+      </w:r>
+    </w:p>
+    <w:p>
+      <w:r>
+        <w:t xml:space="preserve">    "data": [</w:t>
+      </w:r>
+    </w:p>
+    <w:p>
+      <w:r>
+        <w:t xml:space="preserve">        {</w:t>
+      </w:r>
+    </w:p>
+    <w:p>
+      <w:r>
+        <w:t xml:space="preserve">            "</w:t>
+      </w:r>
+      <w:r>
+        <w:t>customerName</w:t>
+      </w:r>
+      <w:r>
+        <w:t xml:space="preserve"> </w:t>
+      </w:r>
+      <w:r>
+        <w:t>": "</w:t>
+      </w:r>
+      <w:r>
+        <w:rPr>
+          <w:rFonts w:hint="eastAsia"/>
+        </w:rPr>
+        <w:t>张三</w:t>
+      </w:r>
+      <w:r>
+        <w:t>",</w:t>
+      </w:r>
+    </w:p>
+    <w:p>
+      <w:r>
+        <w:rPr>
+          <w:rFonts w:hint="eastAsia"/>
+        </w:rPr>
+        <w:t xml:space="preserve">            "</w:t>
+      </w:r>
+      <w:r>
+        <w:t>customerMobile</w:t>
+      </w:r>
+      <w:r>
+        <w:rPr>
+          <w:rFonts w:hint="eastAsia"/>
+        </w:rPr>
+        <w:t xml:space="preserve"> </w:t>
+      </w:r>
+      <w:r>
+        <w:rPr>
+          <w:rFonts w:hint="eastAsia"/>
+        </w:rPr>
+        <w:t>": "</w:t>
+      </w:r>
+      <w:r>
+        <w:rPr>
+          <w:rFonts w:hint="eastAsia"/>
+        </w:rPr>
+        <w:t>1</w:t>
+      </w:r>
+      <w:r>
+        <w:t>3333333333</w:t>
+      </w:r>
+      <w:r>
+        <w:rPr>
+          <w:rFonts w:hint="eastAsia"/>
+        </w:rPr>
+        <w:t>",</w:t>
+      </w:r>
+    </w:p>
+    <w:p>
+      <w:r>
+        <w:t xml:space="preserve">            "</w:t>
+      </w:r>
+      <w:r>
+        <w:t>lastUpdateTime</w:t>
+      </w:r>
+      <w:r>
+        <w:t xml:space="preserve"> </w:t>
+      </w:r>
+      <w:r>
+        <w:t xml:space="preserve">": </w:t>
+      </w:r>
+      <w:r>
+        <w:t>“2016-06-29 12:11:11”</w:t>
+      </w:r>
+      <w:r>
+        <w:t>,</w:t>
+      </w:r>
+    </w:p>
+    <w:p>
+      <w:r>
+        <w:t xml:space="preserve">            "</w:t>
+      </w:r>
+      <w:r>
+        <w:t>rebatesAmount</w:t>
+      </w:r>
+      <w:r>
+        <w:t xml:space="preserve"> ": 560</w:t>
+      </w:r>
+    </w:p>
+    <w:p>
+      <w:r>
+        <w:t xml:space="preserve">        },</w:t>
+      </w:r>
+    </w:p>
+    <w:p>
+      <w:r>
+        <w:t xml:space="preserve">        {</w:t>
+      </w:r>
+    </w:p>
+    <w:p>
+      <w:r>
+        <w:t xml:space="preserve">            "</w:t>
+      </w:r>
+      <w:r>
+        <w:t>customerName</w:t>
+      </w:r>
+      <w:r>
+        <w:t xml:space="preserve"> ": "</w:t>
+      </w:r>
+      <w:r>
+        <w:rPr>
+          <w:rFonts w:hint="eastAsia"/>
+        </w:rPr>
+        <w:t>李四</w:t>
+      </w:r>
+      <w:r>
+        <w:t>",</w:t>
+      </w:r>
+    </w:p>
+    <w:p>
+      <w:r>
+        <w:rPr>
+          <w:rFonts w:hint="eastAsia"/>
+        </w:rPr>
+        <w:t xml:space="preserve">            "</w:t>
+      </w:r>
+      <w:r>
+        <w:t>customerMobile</w:t>
+      </w:r>
+      <w:r>
+        <w:rPr>
+          <w:rFonts w:hint="eastAsia"/>
+        </w:rPr>
+        <w:t xml:space="preserve"> ": "1</w:t>
+      </w:r>
+      <w:r>
+        <w:t>33333333</w:t>
+      </w:r>
+      <w:r>
+        <w:rPr>
+          <w:rFonts w:hint="eastAsia"/>
+        </w:rPr>
+        <w:t>88",</w:t>
+      </w:r>
+    </w:p>
+    <w:p>
+      <w:r>
+        <w:t xml:space="preserve">            "</w:t>
+      </w:r>
+      <w:r>
+        <w:t>lastUpdateTime</w:t>
+      </w:r>
+      <w:r>
+        <w:t xml:space="preserve"> ": “2016-06-29 12:11:11”,</w:t>
+      </w:r>
+    </w:p>
+    <w:p>
+      <w:r>
+        <w:t xml:space="preserve">            "</w:t>
+      </w:r>
+      <w:r>
+        <w:t>rebatesAmount</w:t>
+      </w:r>
+      <w:r>
+        <w:t xml:space="preserve"> ": 56</w:t>
+      </w:r>
+      <w:r>
+        <w:rPr>
+          <w:rFonts w:hint="eastAsia"/>
+        </w:rPr>
+        <w:t>5</w:t>
+      </w:r>
+    </w:p>
+    <w:p>
+      <w:r>
+        <w:t xml:space="preserve">        </w:t>
+      </w:r>
+      <w:r>
+        <w:rPr>
+          <w:rFonts w:hint="eastAsia"/>
+        </w:rPr>
+        <w:t>}</w:t>
+      </w:r>
+    </w:p>
+    <w:p>
+      <w:r>
+        <w:t xml:space="preserve">    ]</w:t>
+      </w:r>
+    </w:p>
+    <w:p>
+      <w:r>
+        <w:t>}</w:t>
+      </w:r>
+    </w:p>
+    <w:p/>
+    <w:p>
+      <w:pPr>
+        <w:pStyle w:val="2"/>
+        <w:spacing w:line="276" w:lineRule="auto"/>
+      </w:pPr>
+      <w:r>
+        <w:rPr>
+          <w:rFonts w:hint="eastAsia"/>
+        </w:rPr>
         <w:t>获取</w:t>
       </w:r>
       <w:r>
         <w:rPr>
           <w:rFonts w:hint="eastAsia"/>
         </w:rPr>
-        <w:t>最新返利</w:t>
+        <w:t>我的订单</w:t>
       </w:r>
       <w:r>
         <w:rPr>
@@ -45514,13 +45827,16 @@
         <w:t>/</w:t>
       </w:r>
       <w:r>
-        <w:t>bonus</w:t>
+        <w:rPr>
+          <w:rFonts w:hint="eastAsia"/>
+        </w:rPr>
+        <w:t>order</w:t>
       </w:r>
       <w:r>
         <w:t>/</w:t>
       </w:r>
       <w:r>
-        <w:t>most_recent_list</w:t>
+        <w:t>my_list</w:t>
       </w:r>
     </w:p>
     <w:p>
@@ -45538,37 +45854,41 @@
       </w:r>
     </w:p>
     <w:p>
-      <w:pPr>
+      <w:r>
         <w:rPr>
           <w:rFonts w:hint="eastAsia"/>
         </w:rPr>
-      </w:pPr>
+        <w:t>url</w:t>
+      </w:r>
       <w:r>
         <w:rPr>
           <w:rFonts w:hint="eastAsia"/>
         </w:rPr>
-        <w:t>url</w:t>
+        <w:t>示例：</w:t>
+      </w:r>
+      <w:r>
+        <w:t>http://127.0.0.1:8080/rebates-web/</w:t>
       </w:r>
       <w:r>
         <w:rPr>
           <w:rFonts w:hint="eastAsia"/>
         </w:rPr>
-        <w:t>示例：</w:t>
-      </w:r>
-      <w:r>
-        <w:t>http://127.0.0.1:8080/rebates-web/</w:t>
+        <w:t>ajax</w:t>
+      </w:r>
+      <w:r>
+        <w:t>/</w:t>
       </w:r>
       <w:r>
         <w:rPr>
           <w:rFonts w:hint="eastAsia"/>
         </w:rPr>
-        <w:t>ajax</w:t>
-      </w:r>
-      <w:r>
-        <w:t>/bonus/</w:t>
-      </w:r>
-      <w:r>
-        <w:t>most_recent_list</w:t>
+        <w:t>order</w:t>
+      </w:r>
+      <w:r>
+        <w:t>/my_list</w:t>
+      </w:r>
+      <w:r>
+        <w:t>?pageSize=20&amp;pageNum=1</w:t>
       </w:r>
     </w:p>
     <w:p>
@@ -45583,175 +45903,119 @@
     </w:p>
     <w:p>
       <w:r>
+        <w:lastRenderedPageBreak/>
         <w:t xml:space="preserve">    "errCode": 0,</w:t>
-      </w:r>
-    </w:p>
-    <w:p>
-      <w:r>
-        <w:t xml:space="preserve">    "data": [</w:t>
-      </w:r>
-    </w:p>
-    <w:p>
-      <w:r>
-        <w:t xml:space="preserve">        {</w:t>
-      </w:r>
-    </w:p>
-    <w:p>
-      <w:r>
-        <w:t xml:space="preserve">            "</w:t>
-      </w:r>
-      <w:r>
-        <w:t>customerName</w:t>
-      </w:r>
-      <w:r>
-        <w:t xml:space="preserve"> </w:t>
-      </w:r>
-      <w:r>
-        <w:t>": "</w:t>
-      </w:r>
-      <w:r>
-        <w:rPr>
-          <w:rFonts w:hint="eastAsia"/>
-        </w:rPr>
-        <w:t>张三</w:t>
-      </w:r>
-      <w:r>
-        <w:t>",</w:t>
-      </w:r>
-    </w:p>
-    <w:p>
-      <w:r>
-        <w:rPr>
-          <w:rFonts w:hint="eastAsia"/>
-        </w:rPr>
-        <w:t xml:space="preserve">            "</w:t>
-      </w:r>
-      <w:r>
-        <w:t>customerMobile</w:t>
-      </w:r>
-      <w:r>
-        <w:rPr>
-          <w:rFonts w:hint="eastAsia"/>
-        </w:rPr>
-        <w:t xml:space="preserve"> </w:t>
-      </w:r>
-      <w:r>
-        <w:rPr>
-          <w:rFonts w:hint="eastAsia"/>
-        </w:rPr>
-        <w:t>": "</w:t>
-      </w:r>
-      <w:r>
-        <w:rPr>
-          <w:rFonts w:hint="eastAsia"/>
-        </w:rPr>
-        <w:t>1</w:t>
-      </w:r>
-      <w:r>
-        <w:t>3333333333</w:t>
-      </w:r>
-      <w:r>
-        <w:rPr>
-          <w:rFonts w:hint="eastAsia"/>
-        </w:rPr>
-        <w:t>",</w:t>
-      </w:r>
-    </w:p>
-    <w:p>
-      <w:r>
-        <w:t xml:space="preserve">            "</w:t>
-      </w:r>
-      <w:r>
-        <w:t>lastUpdateTime</w:t>
-      </w:r>
-      <w:r>
-        <w:t xml:space="preserve"> </w:t>
-      </w:r>
-      <w:r>
-        <w:t xml:space="preserve">": </w:t>
-      </w:r>
-      <w:r>
-        <w:t>“2016-06-29 12:11:11”</w:t>
-      </w:r>
-      <w:r>
-        <w:t>,</w:t>
-      </w:r>
-    </w:p>
-    <w:p>
-      <w:pPr>
-        <w:rPr>
-          <w:rFonts w:hint="eastAsia"/>
-        </w:rPr>
-      </w:pPr>
-      <w:r>
-        <w:t xml:space="preserve">            "</w:t>
-      </w:r>
-      <w:r>
-        <w:t>rebatesAmount</w:t>
-      </w:r>
-      <w:r>
-        <w:t xml:space="preserve"> ": 560</w:t>
-      </w:r>
-    </w:p>
-    <w:p>
-      <w:r>
-        <w:t xml:space="preserve">        },</w:t>
-      </w:r>
-    </w:p>
-    <w:p>
-      <w:r>
-        <w:t xml:space="preserve">        {</w:t>
-      </w:r>
-    </w:p>
-    <w:p>
-      <w:r>
-        <w:t xml:space="preserve">            "</w:t>
-      </w:r>
-      <w:r>
-        <w:t>customerName</w:t>
-      </w:r>
-      <w:r>
-        <w:t xml:space="preserve"> ": "</w:t>
-      </w:r>
-      <w:r>
-        <w:rPr>
-          <w:rFonts w:hint="eastAsia"/>
-        </w:rPr>
-        <w:t>李四</w:t>
-      </w:r>
-      <w:r>
-        <w:t>",</w:t>
-      </w:r>
-    </w:p>
-    <w:p>
-      <w:r>
-        <w:rPr>
-          <w:rFonts w:hint="eastAsia"/>
-        </w:rPr>
-        <w:t xml:space="preserve">            "</w:t>
-      </w:r>
-      <w:r>
-        <w:t>cust</w:t>
       </w:r>
       <w:bookmarkStart w:id="0" w:name="_GoBack"/>
       <w:bookmarkEnd w:id="0"/>
-      <w:r>
-        <w:t>omerMobile</w:t>
-      </w:r>
+    </w:p>
+    <w:p>
+      <w:r>
+        <w:t xml:space="preserve">    "data": </w:t>
+      </w:r>
+    </w:p>
+    <w:p>
+      <w:r>
+        <w:t xml:space="preserve">        {</w:t>
+      </w:r>
+    </w:p>
+    <w:p>
+      <w:pPr>
+        <w:ind w:leftChars="500" w:left="1050"/>
+      </w:pPr>
+      <w:r>
+        <w:t>“</w:t>
+      </w:r>
+      <w:r>
+        <w:t>totalNum</w:t>
+      </w:r>
+      <w:r>
+        <w:t>”:100,</w:t>
+      </w:r>
+    </w:p>
+    <w:p>
+      <w:pPr>
+        <w:ind w:leftChars="500" w:left="1050"/>
+      </w:pPr>
+      <w:r>
+        <w:t>“pageSize”</w:t>
+      </w:r>
+      <w:r>
+        <w:t>:2</w:t>
+      </w:r>
+      <w:r>
+        <w:t>0,</w:t>
+      </w:r>
+    </w:p>
+    <w:p>
+      <w:pPr>
+        <w:ind w:leftChars="500" w:left="1050"/>
+      </w:pPr>
+      <w:r>
+        <w:t>“pageNum”</w:t>
+      </w:r>
+      <w:r>
+        <w:t>:1</w:t>
+      </w:r>
+      <w:r>
+        <w:t>,</w:t>
+      </w:r>
+    </w:p>
+    <w:p>
+      <w:pPr>
+        <w:ind w:leftChars="500" w:left="1050"/>
+      </w:pPr>
+      <w:r>
+        <w:t>“listData”</w:t>
+      </w:r>
+      <w:r>
+        <w:t>:[</w:t>
+      </w:r>
+    </w:p>
+    <w:p>
+      <w:pPr>
+        <w:ind w:leftChars="600" w:left="1260"/>
+      </w:pPr>
+      <w:r>
+        <w:tab/>
+      </w:r>
+      <w:r>
+        <w:t>{"</w:t>
+      </w:r>
+      <w:r>
+        <w:t>orderId</w:t>
+      </w:r>
+      <w:r>
+        <w:t xml:space="preserve">": </w:t>
+      </w:r>
+      <w:r>
+        <w:t>111</w:t>
+      </w:r>
+      <w:r>
+        <w:t>,</w:t>
+      </w:r>
+    </w:p>
+    <w:p>
+      <w:pPr>
+        <w:ind w:leftChars="200" w:left="420"/>
+      </w:pPr>
       <w:r>
         <w:rPr>
           <w:rFonts w:hint="eastAsia"/>
         </w:rPr>
-        <w:t xml:space="preserve"> ": "1</w:t>
-      </w:r>
-      <w:r>
-        <w:t>33333333</w:t>
+        <w:t xml:space="preserve">            "</w:t>
+      </w:r>
+      <w:r>
+        <w:t>orderDate</w:t>
       </w:r>
       <w:r>
         <w:rPr>
           <w:rFonts w:hint="eastAsia"/>
         </w:rPr>
-        <w:t>88</w:t>
+        <w:t>": "</w:t>
+      </w:r>
+      <w:r>
+        <w:t>2016-06-16</w:t>
       </w:r>
       <w:r>
         <w:rPr>
@@ -45761,76 +46025,238 @@
       </w:r>
     </w:p>
     <w:p>
+      <w:pPr>
+        <w:ind w:leftChars="200" w:left="420"/>
+      </w:pPr>
       <w:r>
         <w:t xml:space="preserve">            "</w:t>
       </w:r>
       <w:r>
-        <w:t>lastUpdateTime</w:t>
-      </w:r>
-      <w:r>
-        <w:t xml:space="preserve"> ": “2016-06-29 12:11:11”,</w:t>
-      </w:r>
-    </w:p>
-    <w:p>
-      <w:pPr>
+        <w:t>soho3qOrderNum</w:t>
+      </w:r>
+      <w:r>
+        <w:t>": “</w:t>
+      </w:r>
+      <w:r>
+        <w:t>133669985569</w:t>
+      </w:r>
+      <w:r>
+        <w:t>”,</w:t>
+      </w:r>
+    </w:p>
+    <w:p>
+      <w:pPr>
+        <w:ind w:leftChars="200" w:left="420"/>
+      </w:pPr>
+      <w:r>
+        <w:t xml:space="preserve">            "</w:t>
+      </w:r>
+      <w:r>
+        <w:t>status</w:t>
+      </w:r>
+      <w:r>
+        <w:t>": 0,</w:t>
+      </w:r>
+    </w:p>
+    <w:p>
+      <w:pPr>
+        <w:ind w:leftChars="600" w:left="1260" w:firstLine="420"/>
+      </w:pPr>
+      <w:r>
+        <w:t>"</w:t>
+      </w:r>
+      <w:r>
+        <w:t>rebatesAmount</w:t>
+      </w:r>
+      <w:r>
+        <w:t>": 20</w:t>
+      </w:r>
+      <w:r>
         <w:rPr>
           <w:rFonts w:hint="eastAsia"/>
         </w:rPr>
-      </w:pPr>
-      <w:r>
+        <w:t>}</w:t>
+      </w:r>
+      <w:r>
+        <w:t>,</w:t>
+      </w:r>
+    </w:p>
+    <w:p>
+      <w:pPr>
+        <w:ind w:leftChars="600" w:left="1260"/>
+      </w:pPr>
+      <w:r>
+        <w:tab/>
+      </w:r>
+      <w:r>
+        <w:t>{"</w:t>
+      </w:r>
+      <w:r>
+        <w:t>orderId</w:t>
+      </w:r>
+      <w:r>
+        <w:t xml:space="preserve">": </w:t>
+      </w:r>
+      <w:r>
+        <w:t>12</w:t>
+      </w:r>
+      <w:r>
+        <w:t>1,</w:t>
+      </w:r>
+    </w:p>
+    <w:p>
+      <w:pPr>
+        <w:ind w:leftChars="200" w:left="420"/>
+      </w:pPr>
+      <w:r>
+        <w:rPr>
+          <w:rFonts w:hint="eastAsia"/>
+        </w:rPr>
         <w:t xml:space="preserve">            "</w:t>
       </w:r>
       <w:r>
+        <w:t>orderDate</w:t>
+      </w:r>
+      <w:r>
+        <w:rPr>
+          <w:rFonts w:hint="eastAsia"/>
+        </w:rPr>
+        <w:t>": "</w:t>
+      </w:r>
+      <w:r>
+        <w:t>2016-06-16</w:t>
+      </w:r>
+      <w:r>
+        <w:rPr>
+          <w:rFonts w:hint="eastAsia"/>
+        </w:rPr>
+        <w:t>",</w:t>
+      </w:r>
+    </w:p>
+    <w:p>
+      <w:pPr>
+        <w:ind w:leftChars="200" w:left="420"/>
+      </w:pPr>
+      <w:r>
+        <w:t xml:space="preserve">            "</w:t>
+      </w:r>
+      <w:r>
+        <w:t>soho3qOrderNum</w:t>
+      </w:r>
+      <w:r>
+        <w:t>": “133669985569”,</w:t>
+      </w:r>
+    </w:p>
+    <w:p>
+      <w:pPr>
+        <w:ind w:leftChars="200" w:left="420"/>
+      </w:pPr>
+      <w:r>
+        <w:t xml:space="preserve">            "</w:t>
+      </w:r>
+      <w:r>
+        <w:t>status</w:t>
+      </w:r>
+      <w:r>
+        <w:t>": 1</w:t>
+      </w:r>
+      <w:r>
+        <w:t>,</w:t>
+      </w:r>
+    </w:p>
+    <w:p>
+      <w:pPr>
+        <w:ind w:leftChars="600" w:left="1260" w:firstLine="420"/>
+        <w:rPr>
+          <w:rFonts w:hint="eastAsia"/>
+        </w:rPr>
+      </w:pPr>
+      <w:r>
+        <w:t>"</w:t>
+      </w:r>
+      <w:r>
         <w:t>rebatesAmount</w:t>
       </w:r>
       <w:r>
-        <w:t xml:space="preserve"> </w:t>
-      </w:r>
-      <w:r>
-        <w:t>": 56</w:t>
+        <w:t>": 20</w:t>
       </w:r>
       <w:r>
         <w:rPr>
           <w:rFonts w:hint="eastAsia"/>
         </w:rPr>
-        <w:t>5</w:t>
-      </w:r>
-    </w:p>
-    <w:p>
-      <w:pPr>
+        <w:t>}</w:t>
+      </w:r>
+    </w:p>
+    <w:p>
+      <w:pPr>
+        <w:ind w:leftChars="500" w:left="1050" w:firstLine="420"/>
+      </w:pPr>
+      <w:r>
+        <w:t>]</w:t>
+      </w:r>
+      <w:r>
+        <w:t xml:space="preserve">    </w:t>
+      </w:r>
+    </w:p>
+    <w:p>
+      <w:pPr>
+        <w:ind w:left="420" w:firstLine="420"/>
+      </w:pPr>
+      <w:r>
+        <w:t>}</w:t>
+      </w:r>
+    </w:p>
+    <w:p>
+      <w:r>
         <w:rPr>
           <w:rFonts w:hint="eastAsia"/>
         </w:rPr>
-      </w:pPr>
-      <w:r>
-        <w:t xml:space="preserve"> </w:t>
-      </w:r>
-      <w:r>
-        <w:t xml:space="preserve">       </w:t>
-      </w:r>
-      <w:r>
+        <w:t>}</w:t>
+      </w:r>
+    </w:p>
+    <w:p/>
+    <w:p>
+      <w:pPr>
         <w:rPr>
           <w:rFonts w:hint="eastAsia"/>
         </w:rPr>
-        <w:t>}</w:t>
-      </w:r>
-    </w:p>
-    <w:p>
-      <w:r>
-        <w:t xml:space="preserve">    ]</w:t>
-      </w:r>
-    </w:p>
-    <w:p>
-      <w:r>
-        <w:t>}</w:t>
-      </w:r>
-    </w:p>
-    <w:p>
-      <w:pPr>
-        <w:rPr>
-          <w:rFonts w:hint="eastAsia"/>
-        </w:rPr>
-      </w:pPr>
+      </w:pPr>
+      <w:r>
+        <w:t>status; //0=</w:t>
+      </w:r>
+      <w:r>
+        <w:t>需求单待确认，</w:t>
+      </w:r>
+      <w:r>
+        <w:t>1=</w:t>
+      </w:r>
+      <w:r>
+        <w:t>需求单已确认，</w:t>
+      </w:r>
+      <w:r>
+        <w:t>2=</w:t>
+      </w:r>
+      <w:r>
+        <w:t>客户已支付订单，</w:t>
+      </w:r>
+      <w:r>
+        <w:t>3=</w:t>
+      </w:r>
+      <w:r>
+        <w:t>销售已收到佣金，</w:t>
+      </w:r>
+      <w:r>
+        <w:t>4=</w:t>
+      </w:r>
+      <w:r>
+        <w:t>客户已经收到返利</w:t>
+      </w:r>
+      <w:r>
+        <w:t>,5=</w:t>
+      </w:r>
+      <w:r>
+        <w:t>订单已取消</w:t>
+      </w:r>
     </w:p>
     <w:sectPr>
       <w:pgSz w:w="11906" w:h="16838"/>
@@ -47813,7 +48239,7 @@
 </file>
 
 <file path=customXml/itemProps2.xml><?xml version="1.0" encoding="utf-8"?>
-<ds:datastoreItem xmlns:ds="http://schemas.openxmlformats.org/officeDocument/2006/customXml" ds:itemID="{0B37B32B-A8AF-43C5-B1DD-8548F0B0FAB0}">
+<ds:datastoreItem xmlns:ds="http://schemas.openxmlformats.org/officeDocument/2006/customXml" ds:itemID="{274DFEEA-9AAE-47ED-8D02-CB2DE7EF5D75}">
   <ds:schemaRefs>
     <ds:schemaRef ds:uri="http://schemas.openxmlformats.org/officeDocument/2006/bibliography"/>
   </ds:schemaRefs>

</xml_diff>